<commit_message>
add soft delete, configure swagger, add restfulAPI, authentication, basic authorization
</commit_message>
<xml_diff>
--- a/Note.docx
+++ b/Note.docx
@@ -2,6 +2,74 @@
 <file path=word/document.xml><?xml version="1.0" encoding="utf-8"?>
 <w:document xmlns:wpc="http://schemas.microsoft.com/office/word/2010/wordprocessingCanvas" xmlns:cx="http://schemas.microsoft.com/office/drawing/2014/chartex" xmlns:cx1="http://schemas.microsoft.com/office/drawing/2015/9/8/chartex" xmlns:cx2="http://schemas.microsoft.com/office/drawing/2015/10/21/chartex" xmlns:cx3="http://schemas.microsoft.com/office/drawing/2016/5/9/chartex" xmlns:cx4="http://schemas.microsoft.com/office/drawing/2016/5/10/chartex" xmlns:cx5="http://schemas.microsoft.com/office/drawing/2016/5/11/chartex" xmlns:cx6="http://schemas.microsoft.com/office/drawing/2016/5/12/chartex" xmlns:cx7="http://schemas.microsoft.com/office/drawing/2016/5/13/chartex" xmlns:cx8="http://schemas.microsoft.com/office/drawing/2016/5/14/chartex" xmlns:mc="http://schemas.openxmlformats.org/markup-compatibility/2006" xmlns:aink="http://schemas.microsoft.com/office/drawing/2016/ink" xmlns:am3d="http://schemas.microsoft.com/office/drawing/2017/model3d" xmlns:o="urn:schemas-microsoft-com:office:office" xmlns:oel="http://schemas.microsoft.com/office/2019/extlst" xmlns:r="http://schemas.openxmlformats.org/officeDocument/2006/relationships" xmlns:m="http://schemas.openxmlformats.org/officeDocument/2006/math" xmlns:v="urn:schemas-microsoft-com:vml" xmlns:wp14="http://schemas.microsoft.com/office/word/2010/wordprocessingDrawing" xmlns:wp="http://schemas.openxmlformats.org/drawingml/2006/wordprocessingDrawing" xmlns:w10="urn:schemas-microsoft-com:office:word" xmlns:w="http://schemas.openxmlformats.org/wordprocessingml/2006/main" xmlns:w14="http://schemas.microsoft.com/office/word/2010/wordml" xmlns:w15="http://schemas.microsoft.com/office/word/2012/wordml" xmlns:w16cex="http://schemas.microsoft.com/office/word/2018/wordml/cex" xmlns:w16cid="http://schemas.microsoft.com/office/word/2016/wordml/cid" xmlns:w16="http://schemas.microsoft.com/office/word/2018/wordml" xmlns:w16sdtdh="http://schemas.microsoft.com/office/word/2020/wordml/sdtdatahash" xmlns:w16se="http://schemas.microsoft.com/office/word/2015/wordml/symex" xmlns:wpg="http://schemas.microsoft.com/office/word/2010/wordprocessingGroup" xmlns:wpi="http://schemas.microsoft.com/office/word/2010/wordprocessingInk" xmlns:wne="http://schemas.microsoft.com/office/word/2006/wordml" xmlns:wps="http://schemas.microsoft.com/office/word/2010/wordprocessingShape" mc:Ignorable="w14 w15 w16se w16cid w16 w16cex w16sdtdh wp14">
   <w:body>
+    <w:p>
+      <w:pPr>
+        <w:pBdr>
+          <w:top w:val="single" w:sz="2" w:space="0" w:color="E5E7EB"/>
+          <w:left w:val="single" w:sz="2" w:space="0" w:color="E5E7EB"/>
+          <w:bottom w:val="single" w:sz="2" w:space="0" w:color="E5E7EB"/>
+          <w:right w:val="single" w:sz="2" w:space="0" w:color="E5E7EB"/>
+        </w:pBdr>
+        <w:spacing w:after="274" w:line="240" w:lineRule="auto"/>
+        <w:rPr>
+          <w:rFonts w:ascii="Segoe UI" w:eastAsia="Times New Roman" w:hAnsi="Segoe UI" w:cs="Segoe UI"/>
+          <w:b/>
+          <w:bCs/>
+          <w:color w:val="FF0000"/>
+          <w:kern w:val="0"/>
+          <w:sz w:val="28"/>
+          <w:szCs w:val="28"/>
+          <w14:ligatures w14:val="none"/>
+        </w:rPr>
+      </w:pPr>
+      <w:r>
+        <w:rPr>
+          <w:rFonts w:ascii="Segoe UI" w:eastAsia="Times New Roman" w:hAnsi="Segoe UI" w:cs="Segoe UI"/>
+          <w:b/>
+          <w:bCs/>
+          <w:color w:val="FF0000"/>
+          <w:kern w:val="0"/>
+          <w:sz w:val="28"/>
+          <w:szCs w:val="28"/>
+          <w14:ligatures w14:val="none"/>
+        </w:rPr>
+        <w:drawing>
+          <wp:inline distT="0" distB="0" distL="0" distR="0" wp14:anchorId="394ADFA0" wp14:editId="6BDE6198">
+            <wp:extent cx="5943600" cy="3394710"/>
+            <wp:effectExtent l="0" t="0" r="0" b="0"/>
+            <wp:docPr id="736878400" name="Picture 1"/>
+            <wp:cNvGraphicFramePr>
+              <a:graphicFrameLocks xmlns:a="http://schemas.openxmlformats.org/drawingml/2006/main" noChangeAspect="1"/>
+            </wp:cNvGraphicFramePr>
+            <a:graphic xmlns:a="http://schemas.openxmlformats.org/drawingml/2006/main">
+              <a:graphicData uri="http://schemas.openxmlformats.org/drawingml/2006/picture">
+                <pic:pic xmlns:pic="http://schemas.openxmlformats.org/drawingml/2006/picture">
+                  <pic:nvPicPr>
+                    <pic:cNvPr id="736878400" name=""/>
+                    <pic:cNvPicPr/>
+                  </pic:nvPicPr>
+                  <pic:blipFill>
+                    <a:blip r:embed="rId7"/>
+                    <a:stretch>
+                      <a:fillRect/>
+                    </a:stretch>
+                  </pic:blipFill>
+                  <pic:spPr>
+                    <a:xfrm>
+                      <a:off x="0" y="0"/>
+                      <a:ext cx="5943600" cy="3394710"/>
+                    </a:xfrm>
+                    <a:prstGeom prst="rect">
+                      <a:avLst/>
+                    </a:prstGeom>
+                  </pic:spPr>
+                </pic:pic>
+              </a:graphicData>
+            </a:graphic>
+          </wp:inline>
+        </w:drawing>
+      </w:r>
+    </w:p>
     <w:p>
       <w:pPr>
         <w:pBdr>
@@ -792,6 +860,7 @@
           <w:shd w:val="clear" w:color="auto" w:fill="22272E"/>
           <w14:ligatures w14:val="none"/>
         </w:rPr>
+        <w:lastRenderedPageBreak/>
         <w:t xml:space="preserve">    </w:t>
       </w:r>
       <w:r>
@@ -2313,6 +2382,7 @@
           <w:shd w:val="clear" w:color="auto" w:fill="22272E"/>
           <w14:ligatures w14:val="none"/>
         </w:rPr>
+        <w:lastRenderedPageBreak/>
         <w:t xml:space="preserve">        _context.Set&lt;T&gt;().Add(entity);</w:t>
       </w:r>
     </w:p>
@@ -3026,7 +3096,6 @@
           <w:shd w:val="clear" w:color="auto" w:fill="22272E"/>
           <w14:ligatures w14:val="none"/>
         </w:rPr>
-        <w:lastRenderedPageBreak/>
         <w:t xml:space="preserve">    {</w:t>
       </w:r>
     </w:p>
@@ -3648,6 +3717,7 @@
           <w:shd w:val="clear" w:color="auto" w:fill="22272E"/>
           <w14:ligatures w14:val="none"/>
         </w:rPr>
+        <w:lastRenderedPageBreak/>
         <w:t xml:space="preserve">    </w:t>
       </w:r>
     </w:p>
@@ -4386,7 +4456,6 @@
           <w:shd w:val="clear" w:color="auto" w:fill="22272E"/>
           <w14:ligatures w14:val="none"/>
         </w:rPr>
-        <w:lastRenderedPageBreak/>
         <w:t xml:space="preserve">    {</w:t>
       </w:r>
     </w:p>
@@ -5183,7 +5252,6 @@
     </w:p>
     <w:p>
       <w:r>
-        <w:lastRenderedPageBreak/>
         <w:t xml:space="preserve">│   </w:t>
       </w:r>
       <w:r>
@@ -5432,6 +5500,7 @@
           <w:bdr w:val="single" w:sz="2" w:space="0" w:color="E5E7EB" w:frame="1"/>
           <w14:ligatures w14:val="none"/>
         </w:rPr>
+        <w:lastRenderedPageBreak/>
         <w:t>`src`</w:t>
       </w:r>
       <w:r>
@@ -6686,6 +6755,7 @@
           <w:shd w:val="clear" w:color="auto" w:fill="22272E"/>
           <w14:ligatures w14:val="none"/>
         </w:rPr>
+        <w:lastRenderedPageBreak/>
         <w:t xml:space="preserve">    </w:t>
       </w:r>
       <w:r>
@@ -7525,7 +7595,6 @@
           <w:szCs w:val="21"/>
           <w14:ligatures w14:val="none"/>
         </w:rPr>
-        <w:lastRenderedPageBreak/>
         <w:t>Implement command handlers responsible for processing commands and updating the data accordingly. Command handlers should validate and execute the commands.</w:t>
       </w:r>
     </w:p>
@@ -8415,6 +8484,7 @@
           <w:shd w:val="clear" w:color="auto" w:fill="22272E"/>
           <w14:ligatures w14:val="none"/>
         </w:rPr>
+        <w:lastRenderedPageBreak/>
         <w:t xml:space="preserve">    {</w:t>
       </w:r>
     </w:p>
@@ -8984,7 +9054,6 @@
           <w:shd w:val="clear" w:color="auto" w:fill="22272E"/>
           <w14:ligatures w14:val="none"/>
         </w:rPr>
-        <w:lastRenderedPageBreak/>
         <w:t xml:space="preserve">    }</w:t>
       </w:r>
     </w:p>
@@ -9714,6 +9783,7 @@
           <w:shd w:val="clear" w:color="auto" w:fill="22272E"/>
           <w14:ligatures w14:val="none"/>
         </w:rPr>
+        <w:lastRenderedPageBreak/>
         <w:t xml:space="preserve">        _productRepository = productRepository;</w:t>
       </w:r>
     </w:p>
@@ -10214,7 +10284,6 @@
           <w:szCs w:val="21"/>
           <w14:ligatures w14:val="none"/>
         </w:rPr>
-        <w:lastRenderedPageBreak/>
         <w:t>Register the command and query handlers, as well as the repositories, in the dependency injection container of your ASP.NET project.</w:t>
       </w:r>
     </w:p>
@@ -10915,6 +10984,7 @@
           <w:szCs w:val="21"/>
           <w14:ligatures w14:val="none"/>
         </w:rPr>
+        <w:lastRenderedPageBreak/>
         <w:t>csharp</w:t>
       </w:r>
     </w:p>
@@ -11451,7 +11521,6 @@
           <w:shd w:val="clear" w:color="auto" w:fill="22272E"/>
           <w14:ligatures w14:val="none"/>
         </w:rPr>
-        <w:lastRenderedPageBreak/>
         <w:t xml:space="preserve">    </w:t>
       </w:r>
       <w:r>
@@ -12270,6 +12339,7 @@
           <w:shd w:val="clear" w:color="auto" w:fill="22272E"/>
           <w14:ligatures w14:val="none"/>
         </w:rPr>
+        <w:lastRenderedPageBreak/>
         <w:t xml:space="preserve">    }</w:t>
       </w:r>
     </w:p>
@@ -12981,7 +13051,6 @@
           <w:shd w:val="clear" w:color="auto" w:fill="22272E"/>
           <w14:ligatures w14:val="none"/>
         </w:rPr>
-        <w:lastRenderedPageBreak/>
         <w:t xml:space="preserve">    }</w:t>
       </w:r>
     </w:p>
@@ -13295,6 +13364,7 @@
         <w:spacing w:after="274" w:line="240" w:lineRule="auto"/>
       </w:pPr>
       <w:r>
+        <w:lastRenderedPageBreak/>
         <w:t xml:space="preserve">│   </w:t>
       </w:r>
       <w:r>
@@ -13525,7 +13595,6 @@
         <w:spacing w:after="274" w:line="240" w:lineRule="auto"/>
       </w:pPr>
       <w:r>
-        <w:lastRenderedPageBreak/>
         <w:t xml:space="preserve">│   </w:t>
       </w:r>
       <w:r>
@@ -14474,7 +14543,6 @@
           <w:bdr w:val="single" w:sz="2" w:space="0" w:color="E5E7EB" w:frame="1"/>
           <w14:ligatures w14:val="none"/>
         </w:rPr>
-        <w:lastRenderedPageBreak/>
         <w:t>`Services`</w:t>
       </w:r>
       <w:r>
@@ -15144,6 +15212,7 @@
           <w:szCs w:val="21"/>
           <w14:ligatures w14:val="none"/>
         </w:rPr>
+        <w:lastRenderedPageBreak/>
         <w:t>The CQRS (Command Query Responsibility Segregation) pattern and the Repository pattern are both commonly used architectural patterns in software development, but they serve different purposes.</w:t>
       </w:r>
     </w:p>
@@ -15416,7 +15485,6 @@
           <w:szCs w:val="21"/>
           <w14:ligatures w14:val="none"/>
         </w:rPr>
-        <w:lastRenderedPageBreak/>
         <w:t>Repository Pattern:</w:t>
       </w:r>
     </w:p>
@@ -16025,7 +16093,6 @@
           <w:szCs w:val="21"/>
           <w14:ligatures w14:val="none"/>
         </w:rPr>
-        <w:lastRenderedPageBreak/>
         <w:t>The MVC pattern promotes separation of concerns and helps maintain a clear separation between presentation logic, business logic, and data.</w:t>
       </w:r>
     </w:p>
@@ -16402,6 +16469,7 @@
           <w:szCs w:val="21"/>
           <w14:ligatures w14:val="none"/>
         </w:rPr>
+        <w:lastRenderedPageBreak/>
         <w:t>MVC primarily deals with the presentation layer, while the Repository pattern primarily deals with the data persistence layer.</w:t>
       </w:r>
     </w:p>
@@ -16504,7 +16572,6 @@
         <w:rPr>
           <w:noProof/>
         </w:rPr>
-        <w:lastRenderedPageBreak/>
         <w:drawing>
           <wp:inline distT="0" distB="0" distL="0" distR="0" wp14:anchorId="627E85EB" wp14:editId="420BB97E">
             <wp:extent cx="5943600" cy="2935605"/>
@@ -16521,7 +16588,7 @@
                     <pic:cNvPicPr/>
                   </pic:nvPicPr>
                   <pic:blipFill>
-                    <a:blip r:embed="rId7"/>
+                    <a:blip r:embed="rId8"/>
                     <a:stretch>
                       <a:fillRect/>
                     </a:stretch>
@@ -16722,6 +16789,7 @@
           <w:szCs w:val="21"/>
           <w14:ligatures w14:val="none"/>
         </w:rPr>
+        <w:lastRenderedPageBreak/>
         <w:t>csharp</w:t>
       </w:r>
     </w:p>
@@ -17494,7 +17562,6 @@
           <w:shd w:val="clear" w:color="auto" w:fill="22272E"/>
           <w14:ligatures w14:val="none"/>
         </w:rPr>
-        <w:lastRenderedPageBreak/>
         <w:t>{</w:t>
       </w:r>
     </w:p>
@@ -19285,7 +19352,6 @@
           <w:shd w:val="clear" w:color="auto" w:fill="22272E"/>
           <w14:ligatures w14:val="none"/>
         </w:rPr>
-        <w:lastRenderedPageBreak/>
         <w:t xml:space="preserve">    }</w:t>
       </w:r>
     </w:p>
@@ -20159,6 +20225,7 @@
           <w:szCs w:val="21"/>
           <w14:ligatures w14:val="none"/>
         </w:rPr>
+        <w:lastRenderedPageBreak/>
         <w:t>In this updated example, AutoMapper is used inside a service class (MyService) to map objects. You can inject IMapper into your service class or controller via constructor injection or any IoC container.</w:t>
       </w:r>
     </w:p>
@@ -21200,6 +21267,7 @@
           <w:shd w:val="clear" w:color="auto" w:fill="22272E"/>
           <w14:ligatures w14:val="none"/>
         </w:rPr>
+        <w:lastRenderedPageBreak/>
         <w:t xml:space="preserve">    }</w:t>
       </w:r>
     </w:p>
@@ -21768,7 +21836,6 @@
           <w:shd w:val="clear" w:color="auto" w:fill="22272E"/>
           <w14:ligatures w14:val="none"/>
         </w:rPr>
-        <w:lastRenderedPageBreak/>
         <w:t xml:space="preserve">        </w:t>
       </w:r>
       <w:r>
@@ -22797,6 +22864,7 @@
           <w:szCs w:val="21"/>
           <w14:ligatures w14:val="none"/>
         </w:rPr>
+        <w:lastRenderedPageBreak/>
         <w:t>This is a basic example of custom middleware. You can customize the </w:t>
       </w:r>
       <w:r>
@@ -22946,7 +23014,6 @@
           <w:szCs w:val="28"/>
           <w14:ligatures w14:val="none"/>
         </w:rPr>
-        <w:lastRenderedPageBreak/>
         <w:t>DEPENDENCY INJECTION</w:t>
       </w:r>
     </w:p>
@@ -23540,6 +23607,7 @@
           <w:sz w:val="21"/>
           <w:szCs w:val="21"/>
         </w:rPr>
+        <w:lastRenderedPageBreak/>
         <w:t>Step 2: Inject and Use Dependency</w:t>
       </w:r>
       <w:r>
@@ -23855,7 +23923,6 @@
           <w:bdr w:val="single" w:sz="2" w:space="12" w:color="E5E7EB" w:frame="1"/>
           <w:shd w:val="clear" w:color="auto" w:fill="22272E"/>
         </w:rPr>
-        <w:lastRenderedPageBreak/>
         <w:t xml:space="preserve">    private readonly IRepo _otherRepo;</w:t>
       </w:r>
     </w:p>
@@ -24337,6 +24404,7 @@
           <w:sz w:val="21"/>
           <w:szCs w:val="21"/>
         </w:rPr>
+        <w:lastRenderedPageBreak/>
         <w:t>In this example, both </w:t>
       </w:r>
       <w:r>
@@ -24529,6 +24597,2287 @@
       </w:r>
     </w:p>
     <w:p/>
+    <w:p/>
+    <w:p/>
+    <w:p>
+      <w:pPr>
+        <w:shd w:val="clear" w:color="auto" w:fill="FFFFFF"/>
+        <w:spacing w:after="100" w:afterAutospacing="1" w:line="240" w:lineRule="auto"/>
+        <w:outlineLvl w:val="1"/>
+        <w:rPr>
+          <w:rFonts w:ascii="Arial" w:eastAsia="Times New Roman" w:hAnsi="Arial" w:cs="Arial"/>
+          <w:color w:val="2F353E"/>
+          <w:kern w:val="0"/>
+          <w:sz w:val="36"/>
+          <w:szCs w:val="36"/>
+          <w14:ligatures w14:val="none"/>
+        </w:rPr>
+      </w:pPr>
+      <w:r>
+        <w:rPr>
+          <w:rFonts w:ascii="Arial" w:eastAsia="Times New Roman" w:hAnsi="Arial" w:cs="Arial"/>
+          <w:color w:val="2F353E"/>
+          <w:kern w:val="0"/>
+          <w:sz w:val="36"/>
+          <w:szCs w:val="36"/>
+          <w14:ligatures w14:val="none"/>
+        </w:rPr>
+        <w:t>Definition of Dependency Injection C#</w:t>
+      </w:r>
+    </w:p>
+    <w:p>
+      <w:pPr>
+        <w:shd w:val="clear" w:color="auto" w:fill="FFFFFF"/>
+        <w:spacing w:after="100" w:afterAutospacing="1" w:line="240" w:lineRule="auto"/>
+        <w:rPr>
+          <w:rFonts w:ascii="Arial" w:eastAsia="Times New Roman" w:hAnsi="Arial" w:cs="Arial"/>
+          <w:color w:val="2F353E"/>
+          <w:kern w:val="0"/>
+          <w:sz w:val="24"/>
+          <w:szCs w:val="24"/>
+          <w14:ligatures w14:val="none"/>
+        </w:rPr>
+      </w:pPr>
+      <w:r>
+        <w:rPr>
+          <w:rFonts w:ascii="Arial" w:eastAsia="Times New Roman" w:hAnsi="Arial" w:cs="Arial"/>
+          <w:color w:val="2F353E"/>
+          <w:kern w:val="0"/>
+          <w:sz w:val="24"/>
+          <w:szCs w:val="24"/>
+          <w14:ligatures w14:val="none"/>
+        </w:rPr>
+        <w:t>If you take a closer look at Dependency Injection (DI), it is a software design pattern which enables the development of loosely coupled code. Through DI, you can decrease tight coupling between software components. It is also known as Inversion-of-Control, which makes </w:t>
+      </w:r>
+      <w:hyperlink r:id="rId9" w:history="1">
+        <w:r>
+          <w:rPr>
+            <w:rFonts w:ascii="Arial" w:eastAsia="Times New Roman" w:hAnsi="Arial" w:cs="Arial"/>
+            <w:color w:val="0000FF"/>
+            <w:kern w:val="0"/>
+            <w:sz w:val="24"/>
+            <w:szCs w:val="24"/>
+            <w:u w:val="single"/>
+            <w14:ligatures w14:val="none"/>
+          </w:rPr>
+          <w:t>unit testing</w:t>
+        </w:r>
+      </w:hyperlink>
+      <w:r>
+        <w:rPr>
+          <w:rFonts w:ascii="Arial" w:eastAsia="Times New Roman" w:hAnsi="Arial" w:cs="Arial"/>
+          <w:color w:val="2F353E"/>
+          <w:kern w:val="0"/>
+          <w:sz w:val="24"/>
+          <w:szCs w:val="24"/>
+          <w14:ligatures w14:val="none"/>
+        </w:rPr>
+        <w:t> convenient.</w:t>
+      </w:r>
+    </w:p>
+    <w:p>
+      <w:pPr>
+        <w:shd w:val="clear" w:color="auto" w:fill="FFFFFF"/>
+        <w:spacing w:after="100" w:afterAutospacing="1" w:line="240" w:lineRule="auto"/>
+        <w:rPr>
+          <w:rFonts w:ascii="Arial" w:eastAsia="Times New Roman" w:hAnsi="Arial" w:cs="Arial"/>
+          <w:color w:val="2F353E"/>
+          <w:kern w:val="0"/>
+          <w:sz w:val="24"/>
+          <w:szCs w:val="24"/>
+          <w14:ligatures w14:val="none"/>
+        </w:rPr>
+      </w:pPr>
+      <w:r>
+        <w:rPr>
+          <w:rFonts w:ascii="Arial" w:eastAsia="Times New Roman" w:hAnsi="Arial" w:cs="Arial"/>
+          <w:color w:val="2F353E"/>
+          <w:kern w:val="0"/>
+          <w:sz w:val="24"/>
+          <w:szCs w:val="24"/>
+          <w14:ligatures w14:val="none"/>
+        </w:rPr>
+        <w:t>It is critical to take a step back to the basics of designing an object-oriented application where a major facet of design is “loose coupling.” This means that objects only have as many dependencies as needed to do their jobs–and, the number of dependencies should be limited.</w:t>
+      </w:r>
+    </w:p>
+    <w:p>
+      <w:pPr>
+        <w:shd w:val="clear" w:color="auto" w:fill="FFFFFF"/>
+        <w:spacing w:after="100" w:afterAutospacing="1" w:line="240" w:lineRule="auto"/>
+        <w:rPr>
+          <w:rFonts w:ascii="Arial" w:eastAsia="Times New Roman" w:hAnsi="Arial" w:cs="Arial"/>
+          <w:color w:val="2F353E"/>
+          <w:kern w:val="0"/>
+          <w:sz w:val="24"/>
+          <w:szCs w:val="24"/>
+          <w14:ligatures w14:val="none"/>
+        </w:rPr>
+      </w:pPr>
+      <w:r>
+        <w:rPr>
+          <w:rFonts w:ascii="Arial" w:eastAsia="Times New Roman" w:hAnsi="Arial" w:cs="Arial"/>
+          <w:color w:val="2F353E"/>
+          <w:kern w:val="0"/>
+          <w:sz w:val="24"/>
+          <w:szCs w:val="24"/>
+          <w14:ligatures w14:val="none"/>
+        </w:rPr>
+        <w:t>In addition, an object’s dependencies should be on interfaces as opposed to “concrete” objects. What is a </w:t>
+      </w:r>
+      <w:hyperlink r:id="rId10" w:history="1">
+        <w:r>
+          <w:rPr>
+            <w:rFonts w:ascii="Arial" w:eastAsia="Times New Roman" w:hAnsi="Arial" w:cs="Arial"/>
+            <w:color w:val="0000FF"/>
+            <w:kern w:val="0"/>
+            <w:sz w:val="24"/>
+            <w:szCs w:val="24"/>
+            <w:u w:val="single"/>
+            <w14:ligatures w14:val="none"/>
+          </w:rPr>
+          <w:t>concrete object</w:t>
+        </w:r>
+      </w:hyperlink>
+      <w:r>
+        <w:rPr>
+          <w:rFonts w:ascii="Arial" w:eastAsia="Times New Roman" w:hAnsi="Arial" w:cs="Arial"/>
+          <w:color w:val="2F353E"/>
+          <w:kern w:val="0"/>
+          <w:sz w:val="24"/>
+          <w:szCs w:val="24"/>
+          <w14:ligatures w14:val="none"/>
+        </w:rPr>
+        <w:t>? This is any object created with the keyword “new.” Through loose coupling, you enable easier maintainability and greater reusability. Moreover, you can feature “mock” objects designed to take the place of costly services such as a socket-communicator. There are three types of DIs:</w:t>
+      </w:r>
+    </w:p>
+    <w:p>
+      <w:pPr>
+        <w:numPr>
+          <w:ilvl w:val="0"/>
+          <w:numId w:val="24"/>
+        </w:numPr>
+        <w:shd w:val="clear" w:color="auto" w:fill="FFFFFF"/>
+        <w:spacing w:before="100" w:beforeAutospacing="1" w:after="100" w:afterAutospacing="1" w:line="240" w:lineRule="auto"/>
+        <w:rPr>
+          <w:rFonts w:ascii="Arial" w:eastAsia="Times New Roman" w:hAnsi="Arial" w:cs="Arial"/>
+          <w:color w:val="2F353E"/>
+          <w:kern w:val="0"/>
+          <w:sz w:val="24"/>
+          <w:szCs w:val="24"/>
+          <w14:ligatures w14:val="none"/>
+        </w:rPr>
+      </w:pPr>
+      <w:r>
+        <w:rPr>
+          <w:rFonts w:ascii="Arial" w:eastAsia="Times New Roman" w:hAnsi="Arial" w:cs="Arial"/>
+          <w:color w:val="2F353E"/>
+          <w:kern w:val="0"/>
+          <w:sz w:val="24"/>
+          <w:szCs w:val="24"/>
+          <w14:ligatures w14:val="none"/>
+        </w:rPr>
+        <w:t>Constructor Injection</w:t>
+      </w:r>
+    </w:p>
+    <w:p>
+      <w:pPr>
+        <w:numPr>
+          <w:ilvl w:val="0"/>
+          <w:numId w:val="24"/>
+        </w:numPr>
+        <w:shd w:val="clear" w:color="auto" w:fill="FFFFFF"/>
+        <w:spacing w:before="100" w:beforeAutospacing="1" w:after="100" w:afterAutospacing="1" w:line="240" w:lineRule="auto"/>
+        <w:rPr>
+          <w:rFonts w:ascii="Arial" w:eastAsia="Times New Roman" w:hAnsi="Arial" w:cs="Arial"/>
+          <w:color w:val="2F353E"/>
+          <w:kern w:val="0"/>
+          <w:sz w:val="24"/>
+          <w:szCs w:val="24"/>
+          <w14:ligatures w14:val="none"/>
+        </w:rPr>
+      </w:pPr>
+      <w:r>
+        <w:rPr>
+          <w:rFonts w:ascii="Arial" w:eastAsia="Times New Roman" w:hAnsi="Arial" w:cs="Arial"/>
+          <w:color w:val="2F353E"/>
+          <w:kern w:val="0"/>
+          <w:sz w:val="24"/>
+          <w:szCs w:val="24"/>
+          <w14:ligatures w14:val="none"/>
+        </w:rPr>
+        <w:t>Setter Injection</w:t>
+      </w:r>
+    </w:p>
+    <w:p>
+      <w:pPr>
+        <w:numPr>
+          <w:ilvl w:val="0"/>
+          <w:numId w:val="24"/>
+        </w:numPr>
+        <w:shd w:val="clear" w:color="auto" w:fill="FFFFFF"/>
+        <w:spacing w:before="100" w:beforeAutospacing="1" w:after="100" w:afterAutospacing="1" w:line="240" w:lineRule="auto"/>
+        <w:rPr>
+          <w:rFonts w:ascii="Arial" w:eastAsia="Times New Roman" w:hAnsi="Arial" w:cs="Arial"/>
+          <w:color w:val="2F353E"/>
+          <w:kern w:val="0"/>
+          <w:sz w:val="24"/>
+          <w:szCs w:val="24"/>
+          <w14:ligatures w14:val="none"/>
+        </w:rPr>
+      </w:pPr>
+      <w:r>
+        <w:rPr>
+          <w:rFonts w:ascii="Arial" w:eastAsia="Times New Roman" w:hAnsi="Arial" w:cs="Arial"/>
+          <w:color w:val="2F353E"/>
+          <w:kern w:val="0"/>
+          <w:sz w:val="24"/>
+          <w:szCs w:val="24"/>
+          <w14:ligatures w14:val="none"/>
+        </w:rPr>
+        <w:t>Method Injection</w:t>
+      </w:r>
+    </w:p>
+    <w:p>
+      <w:pPr>
+        <w:shd w:val="clear" w:color="auto" w:fill="FFFFFF"/>
+        <w:spacing w:after="100" w:afterAutospacing="1" w:line="240" w:lineRule="auto"/>
+        <w:rPr>
+          <w:rFonts w:ascii="Arial" w:eastAsia="Times New Roman" w:hAnsi="Arial" w:cs="Arial"/>
+          <w:color w:val="2F353E"/>
+          <w:kern w:val="0"/>
+          <w:sz w:val="24"/>
+          <w:szCs w:val="24"/>
+          <w14:ligatures w14:val="none"/>
+        </w:rPr>
+      </w:pPr>
+      <w:r>
+        <w:rPr>
+          <w:rFonts w:ascii="Arial" w:eastAsia="Times New Roman" w:hAnsi="Arial" w:cs="Arial"/>
+          <w:color w:val="2F353E"/>
+          <w:kern w:val="0"/>
+          <w:sz w:val="24"/>
+          <w:szCs w:val="24"/>
+          <w14:ligatures w14:val="none"/>
+        </w:rPr>
+        <w:t>Since DI is utilized to make code maintainable, it uses a pattern with a builder object to initialize objects and give the required dependencies to the object. As you can see, you can now “inject” a dependency from outside the class.</w:t>
+      </w:r>
+    </w:p>
+    <w:p>
+      <w:pPr>
+        <w:shd w:val="clear" w:color="auto" w:fill="FFFFFF"/>
+        <w:spacing w:after="100" w:afterAutospacing="1" w:line="240" w:lineRule="auto"/>
+        <w:outlineLvl w:val="1"/>
+        <w:rPr>
+          <w:rFonts w:ascii="Arial" w:eastAsia="Times New Roman" w:hAnsi="Arial" w:cs="Arial"/>
+          <w:color w:val="2F353E"/>
+          <w:kern w:val="0"/>
+          <w:sz w:val="36"/>
+          <w:szCs w:val="36"/>
+          <w14:ligatures w14:val="none"/>
+        </w:rPr>
+      </w:pPr>
+      <w:r>
+        <w:rPr>
+          <w:rFonts w:ascii="Arial" w:eastAsia="Times New Roman" w:hAnsi="Arial" w:cs="Arial"/>
+          <w:color w:val="2F353E"/>
+          <w:kern w:val="0"/>
+          <w:sz w:val="36"/>
+          <w:szCs w:val="36"/>
+          <w14:ligatures w14:val="none"/>
+        </w:rPr>
+        <w:t>How Dependency Injection C# Works</w:t>
+      </w:r>
+    </w:p>
+    <w:p>
+      <w:pPr>
+        <w:shd w:val="clear" w:color="auto" w:fill="FFFFFF"/>
+        <w:spacing w:after="100" w:afterAutospacing="1" w:line="240" w:lineRule="auto"/>
+        <w:rPr>
+          <w:rFonts w:ascii="Arial" w:eastAsia="Times New Roman" w:hAnsi="Arial" w:cs="Arial"/>
+          <w:color w:val="2F353E"/>
+          <w:kern w:val="0"/>
+          <w:sz w:val="24"/>
+          <w:szCs w:val="24"/>
+          <w14:ligatures w14:val="none"/>
+        </w:rPr>
+      </w:pPr>
+      <w:r>
+        <w:rPr>
+          <w:rFonts w:ascii="Arial" w:eastAsia="Times New Roman" w:hAnsi="Arial" w:cs="Arial"/>
+          <w:color w:val="2F353E"/>
+          <w:kern w:val="0"/>
+          <w:sz w:val="24"/>
+          <w:szCs w:val="24"/>
+          <w14:ligatures w14:val="none"/>
+        </w:rPr>
+        <w:t>To illustrate, if your Client class needs to use a Service class component, the most you can do is make your Client aware of an IService interface instead of a Service class. Through this execution, you get to change the implementation of the Service class as many times as you like without breaking the host code.</w:t>
+      </w:r>
+    </w:p>
+    <w:p>
+      <w:pPr>
+        <w:shd w:val="clear" w:color="auto" w:fill="FFFFFF"/>
+        <w:spacing w:after="100" w:afterAutospacing="1" w:line="240" w:lineRule="auto"/>
+        <w:rPr>
+          <w:rFonts w:ascii="Arial" w:eastAsia="Times New Roman" w:hAnsi="Arial" w:cs="Arial"/>
+          <w:color w:val="2F353E"/>
+          <w:kern w:val="0"/>
+          <w:sz w:val="24"/>
+          <w:szCs w:val="24"/>
+          <w14:ligatures w14:val="none"/>
+        </w:rPr>
+      </w:pPr>
+      <w:r>
+        <w:rPr>
+          <w:rFonts w:ascii="Arial" w:eastAsia="Times New Roman" w:hAnsi="Arial" w:cs="Arial"/>
+          <w:color w:val="2F353E"/>
+          <w:kern w:val="0"/>
+          <w:sz w:val="24"/>
+          <w:szCs w:val="24"/>
+          <w14:ligatures w14:val="none"/>
+        </w:rPr>
+        <w:lastRenderedPageBreak/>
+        <w:t>It is helpful to understand the </w:t>
+      </w:r>
+      <w:hyperlink r:id="rId11" w:history="1">
+        <w:r>
+          <w:rPr>
+            <w:rFonts w:ascii="Arial" w:eastAsia="Times New Roman" w:hAnsi="Arial" w:cs="Arial"/>
+            <w:color w:val="0000FF"/>
+            <w:kern w:val="0"/>
+            <w:sz w:val="24"/>
+            <w:szCs w:val="24"/>
+            <w:u w:val="single"/>
+            <w14:ligatures w14:val="none"/>
+          </w:rPr>
+          <w:t>Dependency Inversion Principle</w:t>
+        </w:r>
+      </w:hyperlink>
+      <w:r>
+        <w:rPr>
+          <w:rFonts w:ascii="Arial" w:eastAsia="Times New Roman" w:hAnsi="Arial" w:cs="Arial"/>
+          <w:color w:val="2F353E"/>
+          <w:kern w:val="0"/>
+          <w:sz w:val="24"/>
+          <w:szCs w:val="24"/>
+          <w14:ligatures w14:val="none"/>
+        </w:rPr>
+        <w:t>, which gives us the guidelines for writing loosely-coupled classes. Here is the definition:</w:t>
+      </w:r>
+    </w:p>
+    <w:p>
+      <w:pPr>
+        <w:numPr>
+          <w:ilvl w:val="0"/>
+          <w:numId w:val="25"/>
+        </w:numPr>
+        <w:shd w:val="clear" w:color="auto" w:fill="FFFFFF"/>
+        <w:spacing w:before="100" w:beforeAutospacing="1" w:after="100" w:afterAutospacing="1" w:line="240" w:lineRule="auto"/>
+        <w:rPr>
+          <w:rFonts w:ascii="Arial" w:eastAsia="Times New Roman" w:hAnsi="Arial" w:cs="Arial"/>
+          <w:color w:val="2F353E"/>
+          <w:kern w:val="0"/>
+          <w:sz w:val="24"/>
+          <w:szCs w:val="24"/>
+          <w14:ligatures w14:val="none"/>
+        </w:rPr>
+      </w:pPr>
+      <w:r>
+        <w:rPr>
+          <w:rFonts w:ascii="Arial" w:eastAsia="Times New Roman" w:hAnsi="Arial" w:cs="Arial"/>
+          <w:color w:val="2F353E"/>
+          <w:kern w:val="0"/>
+          <w:sz w:val="24"/>
+          <w:szCs w:val="24"/>
+          <w14:ligatures w14:val="none"/>
+        </w:rPr>
+        <w:t>High-level modules should not depend on low-level modules. Both should depend on abstractions.</w:t>
+      </w:r>
+    </w:p>
+    <w:p>
+      <w:pPr>
+        <w:numPr>
+          <w:ilvl w:val="0"/>
+          <w:numId w:val="25"/>
+        </w:numPr>
+        <w:shd w:val="clear" w:color="auto" w:fill="FFFFFF"/>
+        <w:spacing w:before="100" w:beforeAutospacing="1" w:after="100" w:afterAutospacing="1" w:line="240" w:lineRule="auto"/>
+        <w:rPr>
+          <w:rFonts w:ascii="Arial" w:eastAsia="Times New Roman" w:hAnsi="Arial" w:cs="Arial"/>
+          <w:color w:val="2F353E"/>
+          <w:kern w:val="0"/>
+          <w:sz w:val="24"/>
+          <w:szCs w:val="24"/>
+          <w14:ligatures w14:val="none"/>
+        </w:rPr>
+      </w:pPr>
+      <w:r>
+        <w:rPr>
+          <w:rFonts w:ascii="Arial" w:eastAsia="Times New Roman" w:hAnsi="Arial" w:cs="Arial"/>
+          <w:color w:val="2F353E"/>
+          <w:kern w:val="0"/>
+          <w:sz w:val="24"/>
+          <w:szCs w:val="24"/>
+          <w14:ligatures w14:val="none"/>
+        </w:rPr>
+        <w:t>Abstractions should not depend upon details. Details should depend upon abstractions.</w:t>
+      </w:r>
+    </w:p>
+    <w:p>
+      <w:pPr>
+        <w:shd w:val="clear" w:color="auto" w:fill="FFFFFF"/>
+        <w:spacing w:after="100" w:afterAutospacing="1" w:line="240" w:lineRule="auto"/>
+        <w:rPr>
+          <w:rFonts w:ascii="Arial" w:eastAsia="Times New Roman" w:hAnsi="Arial" w:cs="Arial"/>
+          <w:color w:val="2F353E"/>
+          <w:kern w:val="0"/>
+          <w:sz w:val="24"/>
+          <w:szCs w:val="24"/>
+          <w14:ligatures w14:val="none"/>
+        </w:rPr>
+      </w:pPr>
+      <w:r>
+        <w:rPr>
+          <w:rFonts w:ascii="Arial" w:eastAsia="Times New Roman" w:hAnsi="Arial" w:cs="Arial"/>
+          <w:color w:val="2F353E"/>
+          <w:kern w:val="0"/>
+          <w:sz w:val="24"/>
+          <w:szCs w:val="24"/>
+          <w14:ligatures w14:val="none"/>
+        </w:rPr>
+        <w:t>How do you get two modules to depend on each other? Through Inversion of control. This is the actual mechanism you can use to make higher-level modules that depend on abstractions. You must invert the control to follow the dependency inversion principle. As a result, your high-level modules are no longer dependent on the lower-level concrete implementations.</w:t>
+      </w:r>
+    </w:p>
+    <w:p>
+      <w:pPr>
+        <w:shd w:val="clear" w:color="auto" w:fill="FFFFFF"/>
+        <w:spacing w:after="100" w:afterAutospacing="1" w:line="240" w:lineRule="auto"/>
+        <w:rPr>
+          <w:rFonts w:ascii="Arial" w:eastAsia="Times New Roman" w:hAnsi="Arial" w:cs="Arial"/>
+          <w:color w:val="2F353E"/>
+          <w:kern w:val="0"/>
+          <w:sz w:val="24"/>
+          <w:szCs w:val="24"/>
+          <w14:ligatures w14:val="none"/>
+        </w:rPr>
+      </w:pPr>
+      <w:r>
+        <w:rPr>
+          <w:rFonts w:ascii="Arial" w:eastAsia="Times New Roman" w:hAnsi="Arial" w:cs="Arial"/>
+          <w:color w:val="2F353E"/>
+          <w:kern w:val="0"/>
+          <w:sz w:val="24"/>
+          <w:szCs w:val="24"/>
+          <w14:ligatures w14:val="none"/>
+        </w:rPr>
+        <w:t>Let’s dive a bit deeper into the three types of Dependency Injections:</w:t>
+      </w:r>
+    </w:p>
+    <w:p>
+      <w:pPr>
+        <w:numPr>
+          <w:ilvl w:val="0"/>
+          <w:numId w:val="26"/>
+        </w:numPr>
+        <w:shd w:val="clear" w:color="auto" w:fill="FFFFFF"/>
+        <w:spacing w:before="100" w:beforeAutospacing="1" w:after="100" w:afterAutospacing="1" w:line="240" w:lineRule="auto"/>
+        <w:rPr>
+          <w:rFonts w:ascii="Arial" w:eastAsia="Times New Roman" w:hAnsi="Arial" w:cs="Arial"/>
+          <w:color w:val="2F353E"/>
+          <w:kern w:val="0"/>
+          <w:sz w:val="24"/>
+          <w:szCs w:val="24"/>
+          <w14:ligatures w14:val="none"/>
+        </w:rPr>
+      </w:pPr>
+      <w:r>
+        <w:rPr>
+          <w:rFonts w:ascii="Arial" w:eastAsia="Times New Roman" w:hAnsi="Arial" w:cs="Arial"/>
+          <w:color w:val="2F353E"/>
+          <w:kern w:val="0"/>
+          <w:sz w:val="24"/>
+          <w:szCs w:val="24"/>
+          <w14:ligatures w14:val="none"/>
+        </w:rPr>
+        <w:t>Constructor Injection</w:t>
+      </w:r>
+    </w:p>
+    <w:p>
+      <w:pPr>
+        <w:shd w:val="clear" w:color="auto" w:fill="FFFFFF"/>
+        <w:spacing w:after="100" w:afterAutospacing="1" w:line="240" w:lineRule="auto"/>
+        <w:rPr>
+          <w:rFonts w:ascii="Arial" w:eastAsia="Times New Roman" w:hAnsi="Arial" w:cs="Arial"/>
+          <w:color w:val="2F353E"/>
+          <w:kern w:val="0"/>
+          <w:sz w:val="24"/>
+          <w:szCs w:val="24"/>
+          <w14:ligatures w14:val="none"/>
+        </w:rPr>
+      </w:pPr>
+      <w:r>
+        <w:rPr>
+          <w:rFonts w:ascii="Arial" w:eastAsia="Times New Roman" w:hAnsi="Arial" w:cs="Arial"/>
+          <w:color w:val="2F353E"/>
+          <w:kern w:val="0"/>
+          <w:sz w:val="24"/>
+          <w:szCs w:val="24"/>
+          <w14:ligatures w14:val="none"/>
+        </w:rPr>
+        <w:t>The basic premise here is that the object has no defaults or a single constructor. What is required are specified values at the time of creation to instantiate the object. In a nutshell, </w:t>
+      </w:r>
+      <w:hyperlink r:id="rId12" w:history="1">
+        <w:r>
+          <w:rPr>
+            <w:rFonts w:ascii="Arial" w:eastAsia="Times New Roman" w:hAnsi="Arial" w:cs="Arial"/>
+            <w:color w:val="0000FF"/>
+            <w:kern w:val="0"/>
+            <w:sz w:val="24"/>
+            <w:szCs w:val="24"/>
+            <w:u w:val="single"/>
+            <w14:ligatures w14:val="none"/>
+          </w:rPr>
+          <w:t>Constructor Injection</w:t>
+        </w:r>
+      </w:hyperlink>
+      <w:r>
+        <w:rPr>
+          <w:rFonts w:ascii="Arial" w:eastAsia="Times New Roman" w:hAnsi="Arial" w:cs="Arial"/>
+          <w:color w:val="2F353E"/>
+          <w:kern w:val="0"/>
+          <w:sz w:val="24"/>
+          <w:szCs w:val="24"/>
+          <w14:ligatures w14:val="none"/>
+        </w:rPr>
+        <w:t> uses parameters to inject dependencies. This is the most common DI, which is executed by supplying the dependency through the class’s constructor when instantiating that class.</w:t>
+      </w:r>
+    </w:p>
+    <w:p>
+      <w:pPr>
+        <w:shd w:val="clear" w:color="auto" w:fill="FFFFFF"/>
+        <w:spacing w:after="100" w:afterAutospacing="1" w:line="240" w:lineRule="auto"/>
+        <w:rPr>
+          <w:rFonts w:ascii="Arial" w:eastAsia="Times New Roman" w:hAnsi="Arial" w:cs="Arial"/>
+          <w:color w:val="2F353E"/>
+          <w:kern w:val="0"/>
+          <w:sz w:val="24"/>
+          <w:szCs w:val="24"/>
+          <w14:ligatures w14:val="none"/>
+        </w:rPr>
+      </w:pPr>
+      <w:r>
+        <w:rPr>
+          <w:rFonts w:ascii="Arial" w:eastAsia="Times New Roman" w:hAnsi="Arial" w:cs="Arial"/>
+          <w:color w:val="2F353E"/>
+          <w:kern w:val="0"/>
+          <w:sz w:val="24"/>
+          <w:szCs w:val="24"/>
+          <w14:ligatures w14:val="none"/>
+        </w:rPr>
+        <w:t>In addition, an injected component can be used anywhere within the class. Although, it should be used when the injected dependency is required for the class to function. Furthermore, the Constructor Injection is used within the most common scenario when a class requires one or more dependencies. Here are a few advantages of the Constructor Injection:</w:t>
+      </w:r>
+    </w:p>
+    <w:p>
+      <w:pPr>
+        <w:numPr>
+          <w:ilvl w:val="0"/>
+          <w:numId w:val="27"/>
+        </w:numPr>
+        <w:shd w:val="clear" w:color="auto" w:fill="FFFFFF"/>
+        <w:spacing w:before="100" w:beforeAutospacing="1" w:after="100" w:afterAutospacing="1" w:line="240" w:lineRule="auto"/>
+        <w:rPr>
+          <w:rFonts w:ascii="Arial" w:eastAsia="Times New Roman" w:hAnsi="Arial" w:cs="Arial"/>
+          <w:color w:val="2F353E"/>
+          <w:kern w:val="0"/>
+          <w:sz w:val="24"/>
+          <w:szCs w:val="24"/>
+          <w14:ligatures w14:val="none"/>
+        </w:rPr>
+      </w:pPr>
+      <w:r>
+        <w:rPr>
+          <w:rFonts w:ascii="Arial" w:eastAsia="Times New Roman" w:hAnsi="Arial" w:cs="Arial"/>
+          <w:color w:val="2F353E"/>
+          <w:kern w:val="0"/>
+          <w:sz w:val="24"/>
+          <w:szCs w:val="24"/>
+          <w14:ligatures w14:val="none"/>
+        </w:rPr>
+        <w:t>Initiates a strong dependency contract.</w:t>
+      </w:r>
+    </w:p>
+    <w:p>
+      <w:pPr>
+        <w:numPr>
+          <w:ilvl w:val="0"/>
+          <w:numId w:val="27"/>
+        </w:numPr>
+        <w:shd w:val="clear" w:color="auto" w:fill="FFFFFF"/>
+        <w:spacing w:before="100" w:beforeAutospacing="1" w:after="100" w:afterAutospacing="1" w:line="240" w:lineRule="auto"/>
+        <w:rPr>
+          <w:rFonts w:ascii="Arial" w:eastAsia="Times New Roman" w:hAnsi="Arial" w:cs="Arial"/>
+          <w:color w:val="2F353E"/>
+          <w:kern w:val="0"/>
+          <w:sz w:val="24"/>
+          <w:szCs w:val="24"/>
+          <w14:ligatures w14:val="none"/>
+        </w:rPr>
+      </w:pPr>
+      <w:r>
+        <w:rPr>
+          <w:rFonts w:ascii="Arial" w:eastAsia="Times New Roman" w:hAnsi="Arial" w:cs="Arial"/>
+          <w:color w:val="2F353E"/>
+          <w:kern w:val="0"/>
+          <w:sz w:val="24"/>
+          <w:szCs w:val="24"/>
+          <w14:ligatures w14:val="none"/>
+        </w:rPr>
+        <w:t>It supports testing.</w:t>
+      </w:r>
+    </w:p>
+    <w:p>
+      <w:pPr>
+        <w:numPr>
+          <w:ilvl w:val="0"/>
+          <w:numId w:val="27"/>
+        </w:numPr>
+        <w:shd w:val="clear" w:color="auto" w:fill="FFFFFF"/>
+        <w:spacing w:before="100" w:beforeAutospacing="1" w:after="100" w:afterAutospacing="1" w:line="240" w:lineRule="auto"/>
+        <w:rPr>
+          <w:rFonts w:ascii="Arial" w:eastAsia="Times New Roman" w:hAnsi="Arial" w:cs="Arial"/>
+          <w:color w:val="2F353E"/>
+          <w:kern w:val="0"/>
+          <w:sz w:val="24"/>
+          <w:szCs w:val="24"/>
+          <w14:ligatures w14:val="none"/>
+        </w:rPr>
+      </w:pPr>
+      <w:r>
+        <w:rPr>
+          <w:rFonts w:ascii="Arial" w:eastAsia="Times New Roman" w:hAnsi="Arial" w:cs="Arial"/>
+          <w:color w:val="2F353E"/>
+          <w:kern w:val="0"/>
+          <w:sz w:val="24"/>
+          <w:szCs w:val="24"/>
+          <w14:ligatures w14:val="none"/>
+        </w:rPr>
+        <w:t>Can be made immutable.</w:t>
+      </w:r>
+    </w:p>
+    <w:p>
+      <w:pPr>
+        <w:numPr>
+          <w:ilvl w:val="0"/>
+          <w:numId w:val="28"/>
+        </w:numPr>
+        <w:shd w:val="clear" w:color="auto" w:fill="FFFFFF"/>
+        <w:spacing w:before="100" w:beforeAutospacing="1" w:after="100" w:afterAutospacing="1" w:line="240" w:lineRule="auto"/>
+        <w:rPr>
+          <w:rFonts w:ascii="Arial" w:eastAsia="Times New Roman" w:hAnsi="Arial" w:cs="Arial"/>
+          <w:color w:val="2F353E"/>
+          <w:kern w:val="0"/>
+          <w:sz w:val="24"/>
+          <w:szCs w:val="24"/>
+          <w14:ligatures w14:val="none"/>
+        </w:rPr>
+      </w:pPr>
+      <w:r>
+        <w:rPr>
+          <w:rFonts w:ascii="Arial" w:eastAsia="Times New Roman" w:hAnsi="Arial" w:cs="Arial"/>
+          <w:color w:val="2F353E"/>
+          <w:kern w:val="0"/>
+          <w:sz w:val="24"/>
+          <w:szCs w:val="24"/>
+          <w14:ligatures w14:val="none"/>
+        </w:rPr>
+        <w:t>Setter Injection</w:t>
+      </w:r>
+    </w:p>
+    <w:p>
+      <w:pPr>
+        <w:shd w:val="clear" w:color="auto" w:fill="FFFFFF"/>
+        <w:spacing w:after="100" w:afterAutospacing="1" w:line="240" w:lineRule="auto"/>
+        <w:rPr>
+          <w:rFonts w:ascii="Arial" w:eastAsia="Times New Roman" w:hAnsi="Arial" w:cs="Arial"/>
+          <w:color w:val="2F353E"/>
+          <w:kern w:val="0"/>
+          <w:sz w:val="24"/>
+          <w:szCs w:val="24"/>
+          <w14:ligatures w14:val="none"/>
+        </w:rPr>
+      </w:pPr>
+      <w:r>
+        <w:rPr>
+          <w:rFonts w:ascii="Arial" w:eastAsia="Times New Roman" w:hAnsi="Arial" w:cs="Arial"/>
+          <w:color w:val="2F353E"/>
+          <w:kern w:val="0"/>
+          <w:sz w:val="24"/>
+          <w:szCs w:val="24"/>
+          <w14:ligatures w14:val="none"/>
+        </w:rPr>
+        <w:t>This is also called the </w:t>
+      </w:r>
+      <w:hyperlink r:id="rId13" w:history="1">
+        <w:r>
+          <w:rPr>
+            <w:rFonts w:ascii="Arial" w:eastAsia="Times New Roman" w:hAnsi="Arial" w:cs="Arial"/>
+            <w:color w:val="0000FF"/>
+            <w:kern w:val="0"/>
+            <w:sz w:val="24"/>
+            <w:szCs w:val="24"/>
+            <w:u w:val="single"/>
+            <w14:ligatures w14:val="none"/>
+          </w:rPr>
+          <w:t>Property Injection</w:t>
+        </w:r>
+      </w:hyperlink>
+      <w:r>
+        <w:rPr>
+          <w:rFonts w:ascii="Arial" w:eastAsia="Times New Roman" w:hAnsi="Arial" w:cs="Arial"/>
+          <w:color w:val="2F353E"/>
+          <w:kern w:val="0"/>
+          <w:sz w:val="24"/>
+          <w:szCs w:val="24"/>
+          <w14:ligatures w14:val="none"/>
+        </w:rPr>
+        <w:t>. The Setter Injection lets us create costly resources and services only as required and as late as possible. Plus, it does not require up-front wiring of the entire dependency graph. The only issue is it can be difficult to identify which dependencies are required. Although, it does not require adding or modifying constructors. Furthermore, you will need to check for null before using it.</w:t>
+      </w:r>
+    </w:p>
+    <w:p>
+      <w:pPr>
+        <w:numPr>
+          <w:ilvl w:val="0"/>
+          <w:numId w:val="29"/>
+        </w:numPr>
+        <w:shd w:val="clear" w:color="auto" w:fill="FFFFFF"/>
+        <w:spacing w:before="100" w:beforeAutospacing="1" w:after="100" w:afterAutospacing="1" w:line="240" w:lineRule="auto"/>
+        <w:rPr>
+          <w:rFonts w:ascii="Arial" w:eastAsia="Times New Roman" w:hAnsi="Arial" w:cs="Arial"/>
+          <w:color w:val="2F353E"/>
+          <w:kern w:val="0"/>
+          <w:sz w:val="24"/>
+          <w:szCs w:val="24"/>
+          <w14:ligatures w14:val="none"/>
+        </w:rPr>
+      </w:pPr>
+      <w:r>
+        <w:rPr>
+          <w:rFonts w:ascii="Arial" w:eastAsia="Times New Roman" w:hAnsi="Arial" w:cs="Arial"/>
+          <w:color w:val="2F353E"/>
+          <w:kern w:val="0"/>
+          <w:sz w:val="24"/>
+          <w:szCs w:val="24"/>
+          <w14:ligatures w14:val="none"/>
+        </w:rPr>
+        <w:t>Method Injection</w:t>
+      </w:r>
+    </w:p>
+    <w:p>
+      <w:pPr>
+        <w:shd w:val="clear" w:color="auto" w:fill="FFFFFF"/>
+        <w:spacing w:after="100" w:afterAutospacing="1" w:line="240" w:lineRule="auto"/>
+        <w:rPr>
+          <w:rFonts w:ascii="Arial" w:eastAsia="Times New Roman" w:hAnsi="Arial" w:cs="Arial"/>
+          <w:color w:val="2F353E"/>
+          <w:kern w:val="0"/>
+          <w:sz w:val="24"/>
+          <w:szCs w:val="24"/>
+          <w14:ligatures w14:val="none"/>
+        </w:rPr>
+      </w:pPr>
+      <w:r>
+        <w:rPr>
+          <w:rFonts w:ascii="Arial" w:eastAsia="Times New Roman" w:hAnsi="Arial" w:cs="Arial"/>
+          <w:color w:val="2F353E"/>
+          <w:kern w:val="0"/>
+          <w:sz w:val="24"/>
+          <w:szCs w:val="24"/>
+          <w14:ligatures w14:val="none"/>
+        </w:rPr>
+        <w:lastRenderedPageBreak/>
+        <w:t>This is the least common and only used for edge cases. As the name states, </w:t>
+      </w:r>
+      <w:hyperlink r:id="rId14" w:history="1">
+        <w:r>
+          <w:rPr>
+            <w:rFonts w:ascii="Arial" w:eastAsia="Times New Roman" w:hAnsi="Arial" w:cs="Arial"/>
+            <w:color w:val="0000FF"/>
+            <w:kern w:val="0"/>
+            <w:sz w:val="24"/>
+            <w:szCs w:val="24"/>
+            <w:u w:val="single"/>
+            <w14:ligatures w14:val="none"/>
+          </w:rPr>
+          <w:t>Method Injection</w:t>
+        </w:r>
+      </w:hyperlink>
+      <w:r>
+        <w:rPr>
+          <w:rFonts w:ascii="Arial" w:eastAsia="Times New Roman" w:hAnsi="Arial" w:cs="Arial"/>
+          <w:color w:val="2F353E"/>
+          <w:kern w:val="0"/>
+          <w:sz w:val="24"/>
+          <w:szCs w:val="24"/>
+          <w14:ligatures w14:val="none"/>
+        </w:rPr>
+        <w:t> injects the dependency into a single method to be utilized by that method. As a result, it is useful when the whole class only needs the one method and not the dependency.</w:t>
+      </w:r>
+    </w:p>
+    <w:p>
+      <w:pPr>
+        <w:shd w:val="clear" w:color="auto" w:fill="FFFFFF"/>
+        <w:spacing w:after="100" w:afterAutospacing="1" w:line="240" w:lineRule="auto"/>
+        <w:outlineLvl w:val="1"/>
+        <w:rPr>
+          <w:rFonts w:ascii="Arial" w:eastAsia="Times New Roman" w:hAnsi="Arial" w:cs="Arial"/>
+          <w:color w:val="2F353E"/>
+          <w:kern w:val="0"/>
+          <w:sz w:val="36"/>
+          <w:szCs w:val="36"/>
+          <w14:ligatures w14:val="none"/>
+        </w:rPr>
+      </w:pPr>
+      <w:r>
+        <w:rPr>
+          <w:rFonts w:ascii="Arial" w:eastAsia="Times New Roman" w:hAnsi="Arial" w:cs="Arial"/>
+          <w:color w:val="2F353E"/>
+          <w:kern w:val="0"/>
+          <w:sz w:val="36"/>
+          <w:szCs w:val="36"/>
+          <w14:ligatures w14:val="none"/>
+        </w:rPr>
+        <w:t>Benefits of Dependency Injection C#</w:t>
+      </w:r>
+    </w:p>
+    <w:p>
+      <w:pPr>
+        <w:shd w:val="clear" w:color="auto" w:fill="FFFFFF"/>
+        <w:spacing w:after="100" w:afterAutospacing="1" w:line="240" w:lineRule="auto"/>
+        <w:rPr>
+          <w:rFonts w:ascii="Arial" w:eastAsia="Times New Roman" w:hAnsi="Arial" w:cs="Arial"/>
+          <w:color w:val="2F353E"/>
+          <w:kern w:val="0"/>
+          <w:sz w:val="24"/>
+          <w:szCs w:val="24"/>
+          <w14:ligatures w14:val="none"/>
+        </w:rPr>
+      </w:pPr>
+      <w:r>
+        <w:rPr>
+          <w:rFonts w:ascii="Arial" w:eastAsia="Times New Roman" w:hAnsi="Arial" w:cs="Arial"/>
+          <w:color w:val="2F353E"/>
+          <w:kern w:val="0"/>
+          <w:sz w:val="24"/>
+          <w:szCs w:val="24"/>
+          <w14:ligatures w14:val="none"/>
+        </w:rPr>
+        <w:t>With DI, you can inject additional code between the dependencies. To illustrate, you can use the Constructor Injection to give an object its dependencies. If you have a class with 10 methods that have no dependencies, but you want to add a new method with a dependency–you can change the constructor to use Constructor Injection.</w:t>
+      </w:r>
+    </w:p>
+    <w:p>
+      <w:pPr>
+        <w:shd w:val="clear" w:color="auto" w:fill="FFFFFF"/>
+        <w:spacing w:after="100" w:afterAutospacing="1" w:line="240" w:lineRule="auto"/>
+        <w:rPr>
+          <w:rFonts w:ascii="Arial" w:eastAsia="Times New Roman" w:hAnsi="Arial" w:cs="Arial"/>
+          <w:color w:val="2F353E"/>
+          <w:kern w:val="0"/>
+          <w:sz w:val="24"/>
+          <w:szCs w:val="24"/>
+          <w14:ligatures w14:val="none"/>
+        </w:rPr>
+      </w:pPr>
+      <w:r>
+        <w:rPr>
+          <w:rFonts w:ascii="Arial" w:eastAsia="Times New Roman" w:hAnsi="Arial" w:cs="Arial"/>
+          <w:color w:val="2F353E"/>
+          <w:kern w:val="0"/>
+          <w:sz w:val="24"/>
+          <w:szCs w:val="24"/>
+          <w14:ligatures w14:val="none"/>
+        </w:rPr>
+        <w:t>On the other hand, you can simply add a new constructor that takes the dependency. Yet, if a dependency is expensive to create, you can use the Setter Injection since it lets you create the costly resources only when needed.  As you can see, DI makes code testable, maintainable, reusable and readable.</w:t>
+      </w:r>
+    </w:p>
+    <w:p>
+      <w:pPr>
+        <w:pBdr>
+          <w:top w:val="single" w:sz="2" w:space="0" w:color="E5E7EB"/>
+          <w:left w:val="single" w:sz="2" w:space="0" w:color="E5E7EB"/>
+          <w:bottom w:val="single" w:sz="2" w:space="0" w:color="E5E7EB"/>
+          <w:right w:val="single" w:sz="2" w:space="0" w:color="E5E7EB"/>
+        </w:pBdr>
+        <w:spacing w:after="274" w:line="240" w:lineRule="auto"/>
+        <w:rPr>
+          <w:rFonts w:ascii="Segoe UI" w:eastAsia="Times New Roman" w:hAnsi="Segoe UI" w:cs="Segoe UI"/>
+          <w:b/>
+          <w:bCs/>
+          <w:color w:val="FF0000"/>
+          <w:kern w:val="0"/>
+          <w:sz w:val="28"/>
+          <w:szCs w:val="28"/>
+          <w14:ligatures w14:val="none"/>
+        </w:rPr>
+      </w:pPr>
+      <w:r>
+        <w:rPr>
+          <w:rFonts w:ascii="Segoe UI" w:eastAsia="Times New Roman" w:hAnsi="Segoe UI" w:cs="Segoe UI"/>
+          <w:b/>
+          <w:bCs/>
+          <w:color w:val="FF0000"/>
+          <w:kern w:val="0"/>
+          <w:sz w:val="28"/>
+          <w:szCs w:val="28"/>
+          <w14:ligatures w14:val="none"/>
+        </w:rPr>
+        <w:t>SWAGGER</w:t>
+      </w:r>
+    </w:p>
+    <w:p>
+      <w:pPr>
+        <w:pStyle w:val="NormalWeb"/>
+        <w:pBdr>
+          <w:top w:val="single" w:sz="2" w:space="0" w:color="E5E7EB"/>
+          <w:left w:val="single" w:sz="2" w:space="0" w:color="E5E7EB"/>
+          <w:bottom w:val="single" w:sz="2" w:space="0" w:color="E5E7EB"/>
+          <w:right w:val="single" w:sz="2" w:space="0" w:color="E5E7EB"/>
+        </w:pBdr>
+        <w:shd w:val="clear" w:color="auto" w:fill="444654"/>
+        <w:spacing w:before="0" w:beforeAutospacing="0" w:after="274" w:afterAutospacing="0"/>
+        <w:rPr>
+          <w:rFonts w:ascii="Segoe UI" w:hAnsi="Segoe UI" w:cs="Segoe UI"/>
+          <w:color w:val="FFFFFF"/>
+          <w:sz w:val="21"/>
+          <w:szCs w:val="21"/>
+        </w:rPr>
+      </w:pPr>
+      <w:r>
+        <w:rPr>
+          <w:rFonts w:ascii="Segoe UI" w:hAnsi="Segoe UI" w:cs="Segoe UI"/>
+          <w:color w:val="FFFFFF"/>
+          <w:sz w:val="21"/>
+          <w:szCs w:val="21"/>
+        </w:rPr>
+        <w:t>Yes, you can definitely test your API with Swagger in an ASP.NET Core MVC project. In fact, Swagger is often used to document and test APIs in various types of ASP.NET Core projects, including MVC.</w:t>
+      </w:r>
+    </w:p>
+    <w:p>
+      <w:pPr>
+        <w:pStyle w:val="NormalWeb"/>
+        <w:pBdr>
+          <w:top w:val="single" w:sz="2" w:space="0" w:color="E5E7EB"/>
+          <w:left w:val="single" w:sz="2" w:space="0" w:color="E5E7EB"/>
+          <w:bottom w:val="single" w:sz="2" w:space="0" w:color="E5E7EB"/>
+          <w:right w:val="single" w:sz="2" w:space="0" w:color="E5E7EB"/>
+        </w:pBdr>
+        <w:shd w:val="clear" w:color="auto" w:fill="444654"/>
+        <w:spacing w:before="274" w:beforeAutospacing="0" w:after="274" w:afterAutospacing="0"/>
+        <w:rPr>
+          <w:rFonts w:ascii="Segoe UI" w:hAnsi="Segoe UI" w:cs="Segoe UI"/>
+          <w:color w:val="FFFFFF"/>
+          <w:sz w:val="21"/>
+          <w:szCs w:val="21"/>
+        </w:rPr>
+      </w:pPr>
+      <w:r>
+        <w:rPr>
+          <w:rFonts w:ascii="Segoe UI" w:hAnsi="Segoe UI" w:cs="Segoe UI"/>
+          <w:color w:val="FFFFFF"/>
+          <w:sz w:val="21"/>
+          <w:szCs w:val="21"/>
+        </w:rPr>
+        <w:t>Here are the steps to enable Swagger in an ASP.NET Core MVC project:</w:t>
+      </w:r>
+    </w:p>
+    <w:p>
+      <w:pPr>
+        <w:pStyle w:val="NormalWeb"/>
+        <w:numPr>
+          <w:ilvl w:val="0"/>
+          <w:numId w:val="30"/>
+        </w:numPr>
+        <w:pBdr>
+          <w:top w:val="single" w:sz="2" w:space="0" w:color="E5E7EB"/>
+          <w:left w:val="single" w:sz="2" w:space="5" w:color="E5E7EB"/>
+          <w:bottom w:val="single" w:sz="2" w:space="0" w:color="E5E7EB"/>
+          <w:right w:val="single" w:sz="2" w:space="0" w:color="E5E7EB"/>
+        </w:pBdr>
+        <w:shd w:val="clear" w:color="auto" w:fill="444654"/>
+        <w:spacing w:before="0" w:beforeAutospacing="0" w:after="0" w:afterAutospacing="0"/>
+        <w:rPr>
+          <w:rFonts w:ascii="Segoe UI" w:hAnsi="Segoe UI" w:cs="Segoe UI"/>
+          <w:color w:val="FFFFFF"/>
+          <w:sz w:val="21"/>
+          <w:szCs w:val="21"/>
+        </w:rPr>
+      </w:pPr>
+      <w:r>
+        <w:rPr>
+          <w:rFonts w:ascii="Segoe UI" w:hAnsi="Segoe UI" w:cs="Segoe UI"/>
+          <w:color w:val="FFFFFF"/>
+          <w:sz w:val="21"/>
+          <w:szCs w:val="21"/>
+        </w:rPr>
+        <w:t>Install the required NuGet packages:</w:t>
+      </w:r>
+    </w:p>
+    <w:p>
+      <w:pPr>
+        <w:numPr>
+          <w:ilvl w:val="1"/>
+          <w:numId w:val="30"/>
+        </w:numPr>
+        <w:pBdr>
+          <w:top w:val="single" w:sz="2" w:space="0" w:color="E5E7EB"/>
+          <w:left w:val="single" w:sz="2" w:space="5" w:color="E5E7EB"/>
+          <w:bottom w:val="single" w:sz="2" w:space="0" w:color="E5E7EB"/>
+          <w:right w:val="single" w:sz="2" w:space="0" w:color="E5E7EB"/>
+        </w:pBdr>
+        <w:shd w:val="clear" w:color="auto" w:fill="444654"/>
+        <w:spacing w:after="0" w:line="240" w:lineRule="auto"/>
+        <w:rPr>
+          <w:rFonts w:ascii="Segoe UI" w:hAnsi="Segoe UI" w:cs="Segoe UI"/>
+          <w:color w:val="FFFFFF"/>
+          <w:sz w:val="21"/>
+          <w:szCs w:val="21"/>
+        </w:rPr>
+      </w:pPr>
+      <w:r>
+        <w:rPr>
+          <w:rFonts w:ascii="Segoe UI" w:hAnsi="Segoe UI" w:cs="Segoe UI"/>
+          <w:color w:val="FFFFFF"/>
+          <w:sz w:val="21"/>
+          <w:szCs w:val="21"/>
+        </w:rPr>
+        <w:t>Swashbuckle.AspNetCore</w:t>
+      </w:r>
+    </w:p>
+    <w:p>
+      <w:pPr>
+        <w:numPr>
+          <w:ilvl w:val="1"/>
+          <w:numId w:val="30"/>
+        </w:numPr>
+        <w:pBdr>
+          <w:top w:val="single" w:sz="2" w:space="0" w:color="E5E7EB"/>
+          <w:left w:val="single" w:sz="2" w:space="5" w:color="E5E7EB"/>
+          <w:bottom w:val="single" w:sz="2" w:space="0" w:color="E5E7EB"/>
+          <w:right w:val="single" w:sz="2" w:space="0" w:color="E5E7EB"/>
+        </w:pBdr>
+        <w:shd w:val="clear" w:color="auto" w:fill="444654"/>
+        <w:spacing w:after="0" w:line="240" w:lineRule="auto"/>
+        <w:rPr>
+          <w:rFonts w:ascii="Segoe UI" w:hAnsi="Segoe UI" w:cs="Segoe UI"/>
+          <w:color w:val="FFFFFF"/>
+          <w:sz w:val="21"/>
+          <w:szCs w:val="21"/>
+        </w:rPr>
+      </w:pPr>
+      <w:r>
+        <w:rPr>
+          <w:rFonts w:ascii="Segoe UI" w:hAnsi="Segoe UI" w:cs="Segoe UI"/>
+          <w:color w:val="FFFFFF"/>
+          <w:sz w:val="21"/>
+          <w:szCs w:val="21"/>
+        </w:rPr>
+        <w:t>Swashbuckle.AspNetCore.SwaggerGen</w:t>
+      </w:r>
+    </w:p>
+    <w:p>
+      <w:pPr>
+        <w:numPr>
+          <w:ilvl w:val="1"/>
+          <w:numId w:val="30"/>
+        </w:numPr>
+        <w:pBdr>
+          <w:top w:val="single" w:sz="2" w:space="0" w:color="E5E7EB"/>
+          <w:left w:val="single" w:sz="2" w:space="5" w:color="E5E7EB"/>
+          <w:bottom w:val="single" w:sz="2" w:space="0" w:color="E5E7EB"/>
+          <w:right w:val="single" w:sz="2" w:space="0" w:color="E5E7EB"/>
+        </w:pBdr>
+        <w:shd w:val="clear" w:color="auto" w:fill="444654"/>
+        <w:spacing w:after="0" w:line="240" w:lineRule="auto"/>
+        <w:rPr>
+          <w:rFonts w:ascii="Segoe UI" w:hAnsi="Segoe UI" w:cs="Segoe UI"/>
+          <w:color w:val="FFFFFF"/>
+          <w:sz w:val="21"/>
+          <w:szCs w:val="21"/>
+        </w:rPr>
+      </w:pPr>
+      <w:r>
+        <w:rPr>
+          <w:rFonts w:ascii="Segoe UI" w:hAnsi="Segoe UI" w:cs="Segoe UI"/>
+          <w:color w:val="FFFFFF"/>
+          <w:sz w:val="21"/>
+          <w:szCs w:val="21"/>
+        </w:rPr>
+        <w:t>Swashbuckle.AspNetCore.SwaggerUI</w:t>
+      </w:r>
+    </w:p>
+    <w:p>
+      <w:pPr>
+        <w:pStyle w:val="NormalWeb"/>
+        <w:pBdr>
+          <w:top w:val="single" w:sz="2" w:space="0" w:color="E5E7EB"/>
+          <w:left w:val="single" w:sz="2" w:space="5" w:color="E5E7EB"/>
+          <w:bottom w:val="single" w:sz="2" w:space="0" w:color="E5E7EB"/>
+          <w:right w:val="single" w:sz="2" w:space="0" w:color="E5E7EB"/>
+        </w:pBdr>
+        <w:shd w:val="clear" w:color="auto" w:fill="444654"/>
+        <w:spacing w:before="0" w:beforeAutospacing="0" w:after="0" w:afterAutospacing="0"/>
+        <w:ind w:left="720"/>
+        <w:rPr>
+          <w:rFonts w:ascii="Segoe UI" w:hAnsi="Segoe UI" w:cs="Segoe UI"/>
+          <w:color w:val="FFFFFF"/>
+          <w:sz w:val="21"/>
+          <w:szCs w:val="21"/>
+        </w:rPr>
+      </w:pPr>
+      <w:r>
+        <w:rPr>
+          <w:rFonts w:ascii="Segoe UI" w:hAnsi="Segoe UI" w:cs="Segoe UI"/>
+          <w:color w:val="FFFFFF"/>
+          <w:sz w:val="21"/>
+          <w:szCs w:val="21"/>
+        </w:rPr>
+        <w:t>You can install the packages using the NuGet Package Manager or by adding the package references in your project file.</w:t>
+      </w:r>
+    </w:p>
+    <w:p>
+      <w:pPr>
+        <w:pStyle w:val="NormalWeb"/>
+        <w:numPr>
+          <w:ilvl w:val="0"/>
+          <w:numId w:val="30"/>
+        </w:numPr>
+        <w:pBdr>
+          <w:top w:val="single" w:sz="2" w:space="0" w:color="E5E7EB"/>
+          <w:left w:val="single" w:sz="2" w:space="5" w:color="E5E7EB"/>
+          <w:bottom w:val="single" w:sz="2" w:space="0" w:color="E5E7EB"/>
+          <w:right w:val="single" w:sz="2" w:space="0" w:color="E5E7EB"/>
+        </w:pBdr>
+        <w:shd w:val="clear" w:color="auto" w:fill="444654"/>
+        <w:spacing w:before="0" w:beforeAutospacing="0" w:after="0" w:afterAutospacing="0"/>
+        <w:rPr>
+          <w:rFonts w:ascii="Segoe UI" w:hAnsi="Segoe UI" w:cs="Segoe UI"/>
+          <w:color w:val="FFFFFF"/>
+          <w:sz w:val="21"/>
+          <w:szCs w:val="21"/>
+        </w:rPr>
+      </w:pPr>
+      <w:r>
+        <w:rPr>
+          <w:rFonts w:ascii="Segoe UI" w:hAnsi="Segoe UI" w:cs="Segoe UI"/>
+          <w:color w:val="FFFFFF"/>
+          <w:sz w:val="21"/>
+          <w:szCs w:val="21"/>
+        </w:rPr>
+        <w:t>Configure Swagger in the Startup.cs file:</w:t>
+      </w:r>
+    </w:p>
+    <w:p>
+      <w:pPr>
+        <w:pStyle w:val="NormalWeb"/>
+        <w:numPr>
+          <w:ilvl w:val="1"/>
+          <w:numId w:val="30"/>
+        </w:numPr>
+        <w:pBdr>
+          <w:top w:val="single" w:sz="2" w:space="0" w:color="E5E7EB"/>
+          <w:left w:val="single" w:sz="2" w:space="5" w:color="E5E7EB"/>
+          <w:bottom w:val="single" w:sz="2" w:space="0" w:color="E5E7EB"/>
+          <w:right w:val="single" w:sz="2" w:space="0" w:color="E5E7EB"/>
+        </w:pBdr>
+        <w:shd w:val="clear" w:color="auto" w:fill="444654"/>
+        <w:spacing w:before="0" w:beforeAutospacing="0" w:after="0" w:afterAutospacing="0"/>
+        <w:rPr>
+          <w:rFonts w:ascii="Segoe UI" w:hAnsi="Segoe UI" w:cs="Segoe UI"/>
+          <w:color w:val="FFFFFF"/>
+          <w:sz w:val="21"/>
+          <w:szCs w:val="21"/>
+        </w:rPr>
+      </w:pPr>
+      <w:r>
+        <w:rPr>
+          <w:rFonts w:ascii="Segoe UI" w:hAnsi="Segoe UI" w:cs="Segoe UI"/>
+          <w:color w:val="FFFFFF"/>
+          <w:sz w:val="21"/>
+          <w:szCs w:val="21"/>
+        </w:rPr>
+        <w:t>In the ConfigureServices method, add the following code to register Swagger services:</w:t>
+      </w:r>
+    </w:p>
+    <w:p>
+      <w:pPr>
+        <w:pStyle w:val="NormalWeb"/>
+        <w:pBdr>
+          <w:top w:val="single" w:sz="2" w:space="0" w:color="E5E7EB"/>
+          <w:left w:val="single" w:sz="2" w:space="5" w:color="E5E7EB"/>
+          <w:bottom w:val="single" w:sz="2" w:space="0" w:color="E5E7EB"/>
+          <w:right w:val="single" w:sz="2" w:space="0" w:color="E5E7EB"/>
+        </w:pBdr>
+        <w:tabs>
+          <w:tab w:val="left" w:pos="916"/>
+          <w:tab w:val="left" w:pos="1832"/>
+          <w:tab w:val="left" w:pos="2748"/>
+          <w:tab w:val="left" w:pos="3664"/>
+          <w:tab w:val="left" w:pos="4580"/>
+          <w:tab w:val="left" w:pos="5496"/>
+          <w:tab w:val="left" w:pos="6412"/>
+          <w:tab w:val="left" w:pos="7328"/>
+          <w:tab w:val="left" w:pos="8244"/>
+          <w:tab w:val="left" w:pos="9160"/>
+          <w:tab w:val="left" w:pos="10076"/>
+          <w:tab w:val="left" w:pos="10992"/>
+          <w:tab w:val="left" w:pos="11908"/>
+          <w:tab w:val="left" w:pos="12824"/>
+          <w:tab w:val="left" w:pos="13740"/>
+          <w:tab w:val="left" w:pos="14656"/>
+        </w:tabs>
+        <w:spacing w:before="0" w:beforeAutospacing="0" w:after="0" w:afterAutospacing="0"/>
+        <w:ind w:left="1440"/>
+        <w:rPr>
+          <w:rFonts w:ascii="Segoe UI" w:hAnsi="Segoe UI" w:cs="Segoe UI"/>
+          <w:color w:val="FFFFFF"/>
+          <w:sz w:val="20"/>
+          <w:szCs w:val="20"/>
+        </w:rPr>
+      </w:pPr>
+      <w:r>
+        <w:rPr>
+          <w:rFonts w:ascii="Segoe UI" w:hAnsi="Segoe UI" w:cs="Segoe UI"/>
+          <w:color w:val="FFFFFF"/>
+          <w:sz w:val="20"/>
+          <w:szCs w:val="20"/>
+        </w:rPr>
+        <w:t>csharp</w:t>
+      </w:r>
+    </w:p>
+    <w:p>
+      <w:pPr>
+        <w:pStyle w:val="HTMLPreformatted"/>
+        <w:pBdr>
+          <w:top w:val="single" w:sz="2" w:space="0" w:color="E5E7EB"/>
+          <w:left w:val="single" w:sz="2" w:space="5" w:color="E5E7EB"/>
+          <w:bottom w:val="single" w:sz="2" w:space="0" w:color="E5E7EB"/>
+          <w:right w:val="single" w:sz="2" w:space="0" w:color="E5E7EB"/>
+        </w:pBdr>
+        <w:ind w:left="1440"/>
+        <w:rPr>
+          <w:rFonts w:ascii="Segoe UI" w:hAnsi="Segoe UI" w:cs="Segoe UI"/>
+          <w:color w:val="FFFFFF"/>
+        </w:rPr>
+      </w:pPr>
+      <w:r>
+        <w:rPr>
+          <w:rFonts w:ascii="Segoe UI" w:hAnsi="Segoe UI" w:cs="Segoe UI"/>
+          <w:color w:val="FFFFFF"/>
+        </w:rPr>
+        <w:t>Copy code</w:t>
+      </w:r>
+    </w:p>
+    <w:p>
+      <w:pPr>
+        <w:pStyle w:val="HTMLPreformatted"/>
+        <w:pBdr>
+          <w:top w:val="single" w:sz="2" w:space="0" w:color="E5E7EB"/>
+          <w:left w:val="single" w:sz="2" w:space="5" w:color="E5E7EB"/>
+          <w:bottom w:val="single" w:sz="2" w:space="0" w:color="E5E7EB"/>
+          <w:right w:val="single" w:sz="2" w:space="0" w:color="E5E7EB"/>
+        </w:pBdr>
+        <w:ind w:left="1440"/>
+        <w:rPr>
+          <w:rFonts w:ascii="inherit" w:hAnsi="inherit"/>
+          <w:color w:val="FFFFFF"/>
+        </w:rPr>
+      </w:pPr>
+      <w:r>
+        <w:rPr>
+          <w:rStyle w:val="HTMLCode"/>
+          <w:rFonts w:ascii="Consolas" w:hAnsi="Consolas"/>
+          <w:color w:val="ADBAC7"/>
+          <w:bdr w:val="single" w:sz="2" w:space="12" w:color="E5E7EB" w:frame="1"/>
+          <w:shd w:val="clear" w:color="auto" w:fill="22272E"/>
+        </w:rPr>
+        <w:t>services.AddSwaggerGen();</w:t>
+      </w:r>
+    </w:p>
+    <w:p>
+      <w:pPr>
+        <w:pStyle w:val="NormalWeb"/>
+        <w:numPr>
+          <w:ilvl w:val="1"/>
+          <w:numId w:val="30"/>
+        </w:numPr>
+        <w:pBdr>
+          <w:top w:val="single" w:sz="2" w:space="0" w:color="E5E7EB"/>
+          <w:left w:val="single" w:sz="2" w:space="5" w:color="E5E7EB"/>
+          <w:bottom w:val="single" w:sz="2" w:space="0" w:color="E5E7EB"/>
+          <w:right w:val="single" w:sz="2" w:space="0" w:color="E5E7EB"/>
+        </w:pBdr>
+        <w:shd w:val="clear" w:color="auto" w:fill="444654"/>
+        <w:spacing w:before="0" w:beforeAutospacing="0" w:after="0" w:afterAutospacing="0"/>
+        <w:rPr>
+          <w:rFonts w:ascii="Segoe UI" w:hAnsi="Segoe UI" w:cs="Segoe UI"/>
+          <w:color w:val="FFFFFF"/>
+          <w:sz w:val="21"/>
+          <w:szCs w:val="21"/>
+        </w:rPr>
+      </w:pPr>
+      <w:r>
+        <w:rPr>
+          <w:rFonts w:ascii="Segoe UI" w:hAnsi="Segoe UI" w:cs="Segoe UI"/>
+          <w:color w:val="FFFFFF"/>
+          <w:sz w:val="21"/>
+          <w:szCs w:val="21"/>
+        </w:rPr>
+        <w:t>In the Configure method, add the following code to enable Swagger and Swagger UI:</w:t>
+      </w:r>
+    </w:p>
+    <w:p>
+      <w:pPr>
+        <w:pStyle w:val="NormalWeb"/>
+        <w:pBdr>
+          <w:top w:val="single" w:sz="2" w:space="0" w:color="E5E7EB"/>
+          <w:left w:val="single" w:sz="2" w:space="5" w:color="E5E7EB"/>
+          <w:bottom w:val="single" w:sz="2" w:space="0" w:color="E5E7EB"/>
+          <w:right w:val="single" w:sz="2" w:space="0" w:color="E5E7EB"/>
+        </w:pBdr>
+        <w:tabs>
+          <w:tab w:val="left" w:pos="916"/>
+          <w:tab w:val="left" w:pos="1832"/>
+          <w:tab w:val="left" w:pos="2748"/>
+          <w:tab w:val="left" w:pos="3664"/>
+          <w:tab w:val="left" w:pos="4580"/>
+          <w:tab w:val="left" w:pos="5496"/>
+          <w:tab w:val="left" w:pos="6412"/>
+          <w:tab w:val="left" w:pos="7328"/>
+          <w:tab w:val="left" w:pos="8244"/>
+          <w:tab w:val="left" w:pos="9160"/>
+          <w:tab w:val="left" w:pos="10076"/>
+          <w:tab w:val="left" w:pos="10992"/>
+          <w:tab w:val="left" w:pos="11908"/>
+          <w:tab w:val="left" w:pos="12824"/>
+          <w:tab w:val="left" w:pos="13740"/>
+          <w:tab w:val="left" w:pos="14656"/>
+        </w:tabs>
+        <w:spacing w:before="0" w:beforeAutospacing="0" w:after="0" w:afterAutospacing="0"/>
+        <w:ind w:left="1440"/>
+        <w:rPr>
+          <w:rFonts w:ascii="Segoe UI" w:hAnsi="Segoe UI" w:cs="Segoe UI"/>
+          <w:color w:val="FFFFFF"/>
+          <w:sz w:val="20"/>
+          <w:szCs w:val="20"/>
+        </w:rPr>
+      </w:pPr>
+      <w:r>
+        <w:rPr>
+          <w:rFonts w:ascii="Segoe UI" w:hAnsi="Segoe UI" w:cs="Segoe UI"/>
+          <w:color w:val="FFFFFF"/>
+          <w:sz w:val="20"/>
+          <w:szCs w:val="20"/>
+        </w:rPr>
+        <w:t>csharp</w:t>
+      </w:r>
+    </w:p>
+    <w:p>
+      <w:pPr>
+        <w:pStyle w:val="HTMLPreformatted"/>
+        <w:pBdr>
+          <w:top w:val="single" w:sz="2" w:space="0" w:color="E5E7EB"/>
+          <w:left w:val="single" w:sz="2" w:space="5" w:color="E5E7EB"/>
+          <w:bottom w:val="single" w:sz="2" w:space="0" w:color="E5E7EB"/>
+          <w:right w:val="single" w:sz="2" w:space="0" w:color="E5E7EB"/>
+        </w:pBdr>
+        <w:ind w:left="1440"/>
+        <w:rPr>
+          <w:rFonts w:ascii="Segoe UI" w:hAnsi="Segoe UI" w:cs="Segoe UI"/>
+          <w:color w:val="FFFFFF"/>
+        </w:rPr>
+      </w:pPr>
+      <w:r>
+        <w:rPr>
+          <w:rFonts w:ascii="Segoe UI" w:hAnsi="Segoe UI" w:cs="Segoe UI"/>
+          <w:color w:val="FFFFFF"/>
+        </w:rPr>
+        <w:t>Copy code</w:t>
+      </w:r>
+    </w:p>
+    <w:p>
+      <w:pPr>
+        <w:pStyle w:val="HTMLPreformatted"/>
+        <w:pBdr>
+          <w:top w:val="single" w:sz="2" w:space="0" w:color="E5E7EB"/>
+          <w:left w:val="single" w:sz="2" w:space="5" w:color="E5E7EB"/>
+          <w:bottom w:val="single" w:sz="2" w:space="0" w:color="E5E7EB"/>
+          <w:right w:val="single" w:sz="2" w:space="0" w:color="E5E7EB"/>
+        </w:pBdr>
+        <w:ind w:left="1440"/>
+        <w:rPr>
+          <w:rStyle w:val="HTMLCode"/>
+          <w:rFonts w:ascii="Consolas" w:hAnsi="Consolas"/>
+          <w:color w:val="ADBAC7"/>
+          <w:bdr w:val="single" w:sz="2" w:space="12" w:color="E5E7EB" w:frame="1"/>
+          <w:shd w:val="clear" w:color="auto" w:fill="22272E"/>
+        </w:rPr>
+      </w:pPr>
+      <w:r>
+        <w:rPr>
+          <w:rStyle w:val="HTMLCode"/>
+          <w:rFonts w:ascii="Consolas" w:hAnsi="Consolas"/>
+          <w:color w:val="ADBAC7"/>
+          <w:bdr w:val="single" w:sz="2" w:space="12" w:color="E5E7EB" w:frame="1"/>
+          <w:shd w:val="clear" w:color="auto" w:fill="22272E"/>
+        </w:rPr>
+        <w:t>app.UseSwagger();</w:t>
+      </w:r>
+    </w:p>
+    <w:p>
+      <w:pPr>
+        <w:pStyle w:val="HTMLPreformatted"/>
+        <w:pBdr>
+          <w:top w:val="single" w:sz="2" w:space="0" w:color="E5E7EB"/>
+          <w:left w:val="single" w:sz="2" w:space="5" w:color="E5E7EB"/>
+          <w:bottom w:val="single" w:sz="2" w:space="0" w:color="E5E7EB"/>
+          <w:right w:val="single" w:sz="2" w:space="0" w:color="E5E7EB"/>
+        </w:pBdr>
+        <w:ind w:left="1440"/>
+        <w:rPr>
+          <w:rStyle w:val="HTMLCode"/>
+          <w:rFonts w:ascii="Consolas" w:hAnsi="Consolas"/>
+          <w:color w:val="ADBAC7"/>
+          <w:bdr w:val="single" w:sz="2" w:space="12" w:color="E5E7EB" w:frame="1"/>
+          <w:shd w:val="clear" w:color="auto" w:fill="22272E"/>
+        </w:rPr>
+      </w:pPr>
+      <w:r>
+        <w:rPr>
+          <w:rStyle w:val="HTMLCode"/>
+          <w:rFonts w:ascii="Consolas" w:hAnsi="Consolas"/>
+          <w:color w:val="ADBAC7"/>
+          <w:bdr w:val="single" w:sz="2" w:space="12" w:color="E5E7EB" w:frame="1"/>
+          <w:shd w:val="clear" w:color="auto" w:fill="22272E"/>
+        </w:rPr>
+        <w:lastRenderedPageBreak/>
+        <w:t>app.UseSwaggerUI(c =&gt;</w:t>
+      </w:r>
+    </w:p>
+    <w:p>
+      <w:pPr>
+        <w:pStyle w:val="HTMLPreformatted"/>
+        <w:pBdr>
+          <w:top w:val="single" w:sz="2" w:space="0" w:color="E5E7EB"/>
+          <w:left w:val="single" w:sz="2" w:space="5" w:color="E5E7EB"/>
+          <w:bottom w:val="single" w:sz="2" w:space="0" w:color="E5E7EB"/>
+          <w:right w:val="single" w:sz="2" w:space="0" w:color="E5E7EB"/>
+        </w:pBdr>
+        <w:ind w:left="1440"/>
+        <w:rPr>
+          <w:rStyle w:val="HTMLCode"/>
+          <w:rFonts w:ascii="Consolas" w:hAnsi="Consolas"/>
+          <w:color w:val="ADBAC7"/>
+          <w:bdr w:val="single" w:sz="2" w:space="12" w:color="E5E7EB" w:frame="1"/>
+          <w:shd w:val="clear" w:color="auto" w:fill="22272E"/>
+        </w:rPr>
+      </w:pPr>
+      <w:r>
+        <w:rPr>
+          <w:rStyle w:val="HTMLCode"/>
+          <w:rFonts w:ascii="Consolas" w:hAnsi="Consolas"/>
+          <w:color w:val="ADBAC7"/>
+          <w:bdr w:val="single" w:sz="2" w:space="12" w:color="E5E7EB" w:frame="1"/>
+          <w:shd w:val="clear" w:color="auto" w:fill="22272E"/>
+        </w:rPr>
+        <w:t>{</w:t>
+      </w:r>
+    </w:p>
+    <w:p>
+      <w:pPr>
+        <w:pStyle w:val="HTMLPreformatted"/>
+        <w:pBdr>
+          <w:top w:val="single" w:sz="2" w:space="0" w:color="E5E7EB"/>
+          <w:left w:val="single" w:sz="2" w:space="5" w:color="E5E7EB"/>
+          <w:bottom w:val="single" w:sz="2" w:space="0" w:color="E5E7EB"/>
+          <w:right w:val="single" w:sz="2" w:space="0" w:color="E5E7EB"/>
+        </w:pBdr>
+        <w:ind w:left="1440"/>
+        <w:rPr>
+          <w:rStyle w:val="HTMLCode"/>
+          <w:rFonts w:ascii="Consolas" w:hAnsi="Consolas"/>
+          <w:color w:val="ADBAC7"/>
+          <w:bdr w:val="single" w:sz="2" w:space="12" w:color="E5E7EB" w:frame="1"/>
+          <w:shd w:val="clear" w:color="auto" w:fill="22272E"/>
+        </w:rPr>
+      </w:pPr>
+      <w:r>
+        <w:rPr>
+          <w:rStyle w:val="HTMLCode"/>
+          <w:rFonts w:ascii="Consolas" w:hAnsi="Consolas"/>
+          <w:color w:val="ADBAC7"/>
+          <w:bdr w:val="single" w:sz="2" w:space="12" w:color="E5E7EB" w:frame="1"/>
+          <w:shd w:val="clear" w:color="auto" w:fill="22272E"/>
+        </w:rPr>
+        <w:t xml:space="preserve">    c.SwaggerEndpoint(</w:t>
+      </w:r>
+      <w:r>
+        <w:rPr>
+          <w:rStyle w:val="hljs-string"/>
+          <w:rFonts w:ascii="Consolas" w:hAnsi="Consolas"/>
+          <w:color w:val="96D0FF"/>
+          <w:bdr w:val="single" w:sz="2" w:space="0" w:color="E5E7EB" w:frame="1"/>
+          <w:shd w:val="clear" w:color="auto" w:fill="22272E"/>
+        </w:rPr>
+        <w:t>"/swagger/v1/swagger.json"</w:t>
+      </w:r>
+      <w:r>
+        <w:rPr>
+          <w:rStyle w:val="HTMLCode"/>
+          <w:rFonts w:ascii="Consolas" w:hAnsi="Consolas"/>
+          <w:color w:val="ADBAC7"/>
+          <w:bdr w:val="single" w:sz="2" w:space="12" w:color="E5E7EB" w:frame="1"/>
+          <w:shd w:val="clear" w:color="auto" w:fill="22272E"/>
+        </w:rPr>
+        <w:t xml:space="preserve">, </w:t>
+      </w:r>
+      <w:r>
+        <w:rPr>
+          <w:rStyle w:val="hljs-string"/>
+          <w:rFonts w:ascii="Consolas" w:hAnsi="Consolas"/>
+          <w:color w:val="96D0FF"/>
+          <w:bdr w:val="single" w:sz="2" w:space="0" w:color="E5E7EB" w:frame="1"/>
+          <w:shd w:val="clear" w:color="auto" w:fill="22272E"/>
+        </w:rPr>
+        <w:t>"Your API Name"</w:t>
+      </w:r>
+      <w:r>
+        <w:rPr>
+          <w:rStyle w:val="HTMLCode"/>
+          <w:rFonts w:ascii="Consolas" w:hAnsi="Consolas"/>
+          <w:color w:val="ADBAC7"/>
+          <w:bdr w:val="single" w:sz="2" w:space="12" w:color="E5E7EB" w:frame="1"/>
+          <w:shd w:val="clear" w:color="auto" w:fill="22272E"/>
+        </w:rPr>
+        <w:t>);</w:t>
+      </w:r>
+    </w:p>
+    <w:p>
+      <w:pPr>
+        <w:pStyle w:val="HTMLPreformatted"/>
+        <w:pBdr>
+          <w:top w:val="single" w:sz="2" w:space="0" w:color="E5E7EB"/>
+          <w:left w:val="single" w:sz="2" w:space="5" w:color="E5E7EB"/>
+          <w:bottom w:val="single" w:sz="2" w:space="0" w:color="E5E7EB"/>
+          <w:right w:val="single" w:sz="2" w:space="0" w:color="E5E7EB"/>
+        </w:pBdr>
+        <w:ind w:left="1440"/>
+        <w:rPr>
+          <w:rFonts w:ascii="inherit" w:hAnsi="inherit"/>
+          <w:color w:val="FFFFFF"/>
+        </w:rPr>
+      </w:pPr>
+      <w:r>
+        <w:rPr>
+          <w:rStyle w:val="HTMLCode"/>
+          <w:rFonts w:ascii="Consolas" w:hAnsi="Consolas"/>
+          <w:color w:val="ADBAC7"/>
+          <w:bdr w:val="single" w:sz="2" w:space="12" w:color="E5E7EB" w:frame="1"/>
+          <w:shd w:val="clear" w:color="auto" w:fill="22272E"/>
+        </w:rPr>
+        <w:t>});</w:t>
+      </w:r>
+    </w:p>
+    <w:p>
+      <w:pPr>
+        <w:pStyle w:val="NormalWeb"/>
+        <w:numPr>
+          <w:ilvl w:val="0"/>
+          <w:numId w:val="30"/>
+        </w:numPr>
+        <w:pBdr>
+          <w:top w:val="single" w:sz="2" w:space="0" w:color="E5E7EB"/>
+          <w:left w:val="single" w:sz="2" w:space="5" w:color="E5E7EB"/>
+          <w:bottom w:val="single" w:sz="2" w:space="0" w:color="E5E7EB"/>
+          <w:right w:val="single" w:sz="2" w:space="0" w:color="E5E7EB"/>
+        </w:pBdr>
+        <w:shd w:val="clear" w:color="auto" w:fill="444654"/>
+        <w:spacing w:before="0" w:beforeAutospacing="0" w:after="0" w:afterAutospacing="0"/>
+        <w:rPr>
+          <w:rFonts w:ascii="Segoe UI" w:hAnsi="Segoe UI" w:cs="Segoe UI"/>
+          <w:color w:val="FFFFFF"/>
+          <w:sz w:val="21"/>
+          <w:szCs w:val="21"/>
+        </w:rPr>
+      </w:pPr>
+      <w:r>
+        <w:rPr>
+          <w:rFonts w:ascii="Segoe UI" w:hAnsi="Segoe UI" w:cs="Segoe UI"/>
+          <w:color w:val="FFFFFF"/>
+          <w:sz w:val="21"/>
+          <w:szCs w:val="21"/>
+        </w:rPr>
+        <w:t>Make sure to replace "Your API Name" with the actual name of your API.</w:t>
+      </w:r>
+    </w:p>
+    <w:p>
+      <w:pPr>
+        <w:pStyle w:val="NormalWeb"/>
+        <w:numPr>
+          <w:ilvl w:val="0"/>
+          <w:numId w:val="30"/>
+        </w:numPr>
+        <w:pBdr>
+          <w:top w:val="single" w:sz="2" w:space="0" w:color="E5E7EB"/>
+          <w:left w:val="single" w:sz="2" w:space="5" w:color="E5E7EB"/>
+          <w:bottom w:val="single" w:sz="2" w:space="0" w:color="E5E7EB"/>
+          <w:right w:val="single" w:sz="2" w:space="0" w:color="E5E7EB"/>
+        </w:pBdr>
+        <w:shd w:val="clear" w:color="auto" w:fill="444654"/>
+        <w:spacing w:before="0" w:beforeAutospacing="0" w:after="0" w:afterAutospacing="0"/>
+        <w:rPr>
+          <w:rFonts w:ascii="Segoe UI" w:hAnsi="Segoe UI" w:cs="Segoe UI"/>
+          <w:color w:val="FFFFFF"/>
+          <w:sz w:val="21"/>
+          <w:szCs w:val="21"/>
+        </w:rPr>
+      </w:pPr>
+      <w:r>
+        <w:rPr>
+          <w:rFonts w:ascii="Segoe UI" w:hAnsi="Segoe UI" w:cs="Segoe UI"/>
+          <w:color w:val="FFFFFF"/>
+          <w:sz w:val="21"/>
+          <w:szCs w:val="21"/>
+        </w:rPr>
+        <w:t>Decorate your API controllers and actions with Swagger attributes to provide additional information about your API. For example, you can use the </w:t>
+      </w:r>
+      <w:r>
+        <w:rPr>
+          <w:rStyle w:val="HTMLCode"/>
+          <w:rFonts w:ascii="Consolas" w:hAnsi="Consolas"/>
+          <w:b/>
+          <w:bCs/>
+          <w:color w:val="FFFFFF"/>
+          <w:bdr w:val="single" w:sz="2" w:space="0" w:color="E5E7EB" w:frame="1"/>
+        </w:rPr>
+        <w:t>`[Route]`</w:t>
+      </w:r>
+      <w:r>
+        <w:rPr>
+          <w:rFonts w:ascii="Segoe UI" w:hAnsi="Segoe UI" w:cs="Segoe UI"/>
+          <w:color w:val="FFFFFF"/>
+          <w:sz w:val="21"/>
+          <w:szCs w:val="21"/>
+        </w:rPr>
+        <w:t>, </w:t>
+      </w:r>
+      <w:r>
+        <w:rPr>
+          <w:rStyle w:val="HTMLCode"/>
+          <w:rFonts w:ascii="Consolas" w:hAnsi="Consolas"/>
+          <w:b/>
+          <w:bCs/>
+          <w:color w:val="FFFFFF"/>
+          <w:bdr w:val="single" w:sz="2" w:space="0" w:color="E5E7EB" w:frame="1"/>
+        </w:rPr>
+        <w:t>`[HttpGet]`</w:t>
+      </w:r>
+      <w:r>
+        <w:rPr>
+          <w:rFonts w:ascii="Segoe UI" w:hAnsi="Segoe UI" w:cs="Segoe UI"/>
+          <w:color w:val="FFFFFF"/>
+          <w:sz w:val="21"/>
+          <w:szCs w:val="21"/>
+        </w:rPr>
+        <w:t>, </w:t>
+      </w:r>
+      <w:r>
+        <w:rPr>
+          <w:rStyle w:val="HTMLCode"/>
+          <w:rFonts w:ascii="Consolas" w:hAnsi="Consolas"/>
+          <w:b/>
+          <w:bCs/>
+          <w:color w:val="FFFFFF"/>
+          <w:bdr w:val="single" w:sz="2" w:space="0" w:color="E5E7EB" w:frame="1"/>
+        </w:rPr>
+        <w:t>`[HttpPost]`</w:t>
+      </w:r>
+      <w:r>
+        <w:rPr>
+          <w:rFonts w:ascii="Segoe UI" w:hAnsi="Segoe UI" w:cs="Segoe UI"/>
+          <w:color w:val="FFFFFF"/>
+          <w:sz w:val="21"/>
+          <w:szCs w:val="21"/>
+        </w:rPr>
+        <w:t>, etc. attributes to define the route and HTTP methods for your actions.</w:t>
+      </w:r>
+    </w:p>
+    <w:p>
+      <w:pPr>
+        <w:pStyle w:val="NormalWeb"/>
+        <w:numPr>
+          <w:ilvl w:val="0"/>
+          <w:numId w:val="30"/>
+        </w:numPr>
+        <w:pBdr>
+          <w:top w:val="single" w:sz="2" w:space="0" w:color="E5E7EB"/>
+          <w:left w:val="single" w:sz="2" w:space="5" w:color="E5E7EB"/>
+          <w:bottom w:val="single" w:sz="2" w:space="0" w:color="E5E7EB"/>
+          <w:right w:val="single" w:sz="2" w:space="0" w:color="E5E7EB"/>
+        </w:pBdr>
+        <w:shd w:val="clear" w:color="auto" w:fill="444654"/>
+        <w:spacing w:before="0" w:beforeAutospacing="0" w:after="0" w:afterAutospacing="0"/>
+        <w:rPr>
+          <w:rFonts w:ascii="Segoe UI" w:hAnsi="Segoe UI" w:cs="Segoe UI"/>
+          <w:color w:val="FFFFFF"/>
+          <w:sz w:val="21"/>
+          <w:szCs w:val="21"/>
+        </w:rPr>
+      </w:pPr>
+      <w:r>
+        <w:rPr>
+          <w:rFonts w:ascii="Segoe UI" w:hAnsi="Segoe UI" w:cs="Segoe UI"/>
+          <w:color w:val="FFFFFF"/>
+          <w:sz w:val="21"/>
+          <w:szCs w:val="21"/>
+        </w:rPr>
+        <w:t>Build and run your ASP.NET Core MVC project. You should now be able to access the Swagger UI by appending "/swagger" to your application URL (e.g., </w:t>
+      </w:r>
+      <w:hyperlink r:id="rId15" w:history="1">
+        <w:r>
+          <w:rPr>
+            <w:rStyle w:val="Hyperlink"/>
+            <w:rFonts w:ascii="Segoe UI" w:hAnsi="Segoe UI" w:cs="Segoe UI"/>
+            <w:sz w:val="21"/>
+            <w:szCs w:val="21"/>
+            <w:bdr w:val="single" w:sz="2" w:space="0" w:color="E5E7EB" w:frame="1"/>
+          </w:rPr>
+          <w:t>http://localhost:5000/swagger</w:t>
+        </w:r>
+      </w:hyperlink>
+      <w:r>
+        <w:rPr>
+          <w:rFonts w:ascii="Segoe UI" w:hAnsi="Segoe UI" w:cs="Segoe UI"/>
+          <w:color w:val="FFFFFF"/>
+          <w:sz w:val="21"/>
+          <w:szCs w:val="21"/>
+        </w:rPr>
+        <w:t>).</w:t>
+      </w:r>
+    </w:p>
+    <w:p>
+      <w:pPr>
+        <w:pStyle w:val="NormalWeb"/>
+        <w:pBdr>
+          <w:top w:val="single" w:sz="2" w:space="0" w:color="E5E7EB"/>
+          <w:left w:val="single" w:sz="2" w:space="0" w:color="E5E7EB"/>
+          <w:bottom w:val="single" w:sz="2" w:space="0" w:color="E5E7EB"/>
+          <w:right w:val="single" w:sz="2" w:space="0" w:color="E5E7EB"/>
+        </w:pBdr>
+        <w:shd w:val="clear" w:color="auto" w:fill="444654"/>
+        <w:spacing w:before="274" w:beforeAutospacing="0" w:after="274" w:afterAutospacing="0"/>
+        <w:rPr>
+          <w:rFonts w:ascii="Segoe UI" w:hAnsi="Segoe UI" w:cs="Segoe UI"/>
+          <w:color w:val="FFFFFF"/>
+          <w:sz w:val="21"/>
+          <w:szCs w:val="21"/>
+        </w:rPr>
+      </w:pPr>
+      <w:r>
+        <w:rPr>
+          <w:rFonts w:ascii="Segoe UI" w:hAnsi="Segoe UI" w:cs="Segoe UI"/>
+          <w:color w:val="FFFFFF"/>
+          <w:sz w:val="21"/>
+          <w:szCs w:val="21"/>
+        </w:rPr>
+        <w:t>The Swagger UI will display a user-friendly interface to explore and test your API endpoints. You can try different endpoints, send requests, and view the responses directly in the Swagger UI.</w:t>
+      </w:r>
+    </w:p>
+    <w:p>
+      <w:pPr>
+        <w:pStyle w:val="NormalWeb"/>
+        <w:pBdr>
+          <w:top w:val="single" w:sz="2" w:space="0" w:color="E5E7EB"/>
+          <w:left w:val="single" w:sz="2" w:space="0" w:color="E5E7EB"/>
+          <w:bottom w:val="single" w:sz="2" w:space="0" w:color="E5E7EB"/>
+          <w:right w:val="single" w:sz="2" w:space="0" w:color="E5E7EB"/>
+        </w:pBdr>
+        <w:shd w:val="clear" w:color="auto" w:fill="444654"/>
+        <w:spacing w:before="274" w:beforeAutospacing="0" w:after="274" w:afterAutospacing="0"/>
+        <w:rPr>
+          <w:rFonts w:ascii="Segoe UI" w:hAnsi="Segoe UI" w:cs="Segoe UI"/>
+          <w:color w:val="FFFFFF"/>
+          <w:sz w:val="21"/>
+          <w:szCs w:val="21"/>
+        </w:rPr>
+      </w:pPr>
+      <w:r>
+        <w:rPr>
+          <w:rFonts w:ascii="Segoe UI" w:hAnsi="Segoe UI" w:cs="Segoe UI"/>
+          <w:color w:val="FFFFFF"/>
+          <w:sz w:val="21"/>
+          <w:szCs w:val="21"/>
+        </w:rPr>
+        <w:t>Note: It's important to secure your APIs properly in production environments and consider the security implications of providing an open API documentation and testing interface.</w:t>
+      </w:r>
+    </w:p>
+    <w:p>
+      <w:pPr>
+        <w:pStyle w:val="NormalWeb"/>
+        <w:pBdr>
+          <w:top w:val="single" w:sz="2" w:space="0" w:color="E5E7EB"/>
+          <w:left w:val="single" w:sz="2" w:space="0" w:color="E5E7EB"/>
+          <w:bottom w:val="single" w:sz="2" w:space="0" w:color="E5E7EB"/>
+          <w:right w:val="single" w:sz="2" w:space="0" w:color="E5E7EB"/>
+        </w:pBdr>
+        <w:shd w:val="clear" w:color="auto" w:fill="444654"/>
+        <w:spacing w:before="274" w:beforeAutospacing="0" w:after="0" w:afterAutospacing="0"/>
+        <w:rPr>
+          <w:rFonts w:ascii="Segoe UI" w:hAnsi="Segoe UI" w:cs="Segoe UI"/>
+          <w:color w:val="FFFFFF"/>
+          <w:sz w:val="21"/>
+          <w:szCs w:val="21"/>
+        </w:rPr>
+      </w:pPr>
+      <w:r>
+        <w:rPr>
+          <w:rFonts w:ascii="Segoe UI" w:hAnsi="Segoe UI" w:cs="Segoe UI"/>
+          <w:color w:val="FFFFFF"/>
+          <w:sz w:val="21"/>
+          <w:szCs w:val="21"/>
+        </w:rPr>
+        <w:t>I hope this helps! Let me know if you have any further questions.</w:t>
+      </w:r>
+    </w:p>
+    <w:p/>
+    <w:p>
+      <w:pPr>
+        <w:pBdr>
+          <w:top w:val="single" w:sz="2" w:space="0" w:color="E5E7EB"/>
+          <w:left w:val="single" w:sz="2" w:space="0" w:color="E5E7EB"/>
+          <w:bottom w:val="single" w:sz="2" w:space="0" w:color="E5E7EB"/>
+          <w:right w:val="single" w:sz="2" w:space="0" w:color="E5E7EB"/>
+        </w:pBdr>
+        <w:spacing w:after="274" w:line="240" w:lineRule="auto"/>
+      </w:pPr>
+      <w:r>
+        <w:rPr>
+          <w:rFonts w:ascii="Segoe UI" w:eastAsia="Times New Roman" w:hAnsi="Segoe UI" w:cs="Segoe UI"/>
+          <w:b/>
+          <w:bCs/>
+          <w:color w:val="FF0000"/>
+          <w:kern w:val="0"/>
+          <w:sz w:val="28"/>
+          <w:szCs w:val="28"/>
+          <w14:ligatures w14:val="none"/>
+        </w:rPr>
+        <w:lastRenderedPageBreak/>
+        <w:t>RESTFUL API</w:t>
+      </w:r>
+      <w:r>
+        <w:rPr>
+          <w:noProof/>
+        </w:rPr>
+        <w:drawing>
+          <wp:inline distT="0" distB="0" distL="0" distR="0" wp14:anchorId="4D663EA8" wp14:editId="7141EE50">
+            <wp:extent cx="5943600" cy="4072255"/>
+            <wp:effectExtent l="0" t="0" r="0" b="4445"/>
+            <wp:docPr id="546442135" name="Picture 1"/>
+            <wp:cNvGraphicFramePr>
+              <a:graphicFrameLocks xmlns:a="http://schemas.openxmlformats.org/drawingml/2006/main" noChangeAspect="1"/>
+            </wp:cNvGraphicFramePr>
+            <a:graphic xmlns:a="http://schemas.openxmlformats.org/drawingml/2006/main">
+              <a:graphicData uri="http://schemas.openxmlformats.org/drawingml/2006/picture">
+                <pic:pic xmlns:pic="http://schemas.openxmlformats.org/drawingml/2006/picture">
+                  <pic:nvPicPr>
+                    <pic:cNvPr id="546442135" name=""/>
+                    <pic:cNvPicPr/>
+                  </pic:nvPicPr>
+                  <pic:blipFill>
+                    <a:blip r:embed="rId16"/>
+                    <a:stretch>
+                      <a:fillRect/>
+                    </a:stretch>
+                  </pic:blipFill>
+                  <pic:spPr>
+                    <a:xfrm>
+                      <a:off x="0" y="0"/>
+                      <a:ext cx="5943600" cy="4072255"/>
+                    </a:xfrm>
+                    <a:prstGeom prst="rect">
+                      <a:avLst/>
+                    </a:prstGeom>
+                  </pic:spPr>
+                </pic:pic>
+              </a:graphicData>
+            </a:graphic>
+          </wp:inline>
+        </w:drawing>
+      </w:r>
+      <w:r>
+        <w:rPr>
+          <w:noProof/>
+        </w:rPr>
+        <w:t xml:space="preserve"> </w:t>
+      </w:r>
+      <w:r>
+        <w:rPr>
+          <w:noProof/>
+        </w:rPr>
+        <w:drawing>
+          <wp:inline distT="0" distB="0" distL="0" distR="0" wp14:anchorId="618AA680" wp14:editId="648742A1">
+            <wp:extent cx="5943600" cy="3159125"/>
+            <wp:effectExtent l="0" t="0" r="0" b="3175"/>
+            <wp:docPr id="1168223640" name="Picture 1"/>
+            <wp:cNvGraphicFramePr>
+              <a:graphicFrameLocks xmlns:a="http://schemas.openxmlformats.org/drawingml/2006/main" noChangeAspect="1"/>
+            </wp:cNvGraphicFramePr>
+            <a:graphic xmlns:a="http://schemas.openxmlformats.org/drawingml/2006/main">
+              <a:graphicData uri="http://schemas.openxmlformats.org/drawingml/2006/picture">
+                <pic:pic xmlns:pic="http://schemas.openxmlformats.org/drawingml/2006/picture">
+                  <pic:nvPicPr>
+                    <pic:cNvPr id="1168223640" name=""/>
+                    <pic:cNvPicPr/>
+                  </pic:nvPicPr>
+                  <pic:blipFill>
+                    <a:blip r:embed="rId17"/>
+                    <a:stretch>
+                      <a:fillRect/>
+                    </a:stretch>
+                  </pic:blipFill>
+                  <pic:spPr>
+                    <a:xfrm>
+                      <a:off x="0" y="0"/>
+                      <a:ext cx="5943600" cy="3159125"/>
+                    </a:xfrm>
+                    <a:prstGeom prst="rect">
+                      <a:avLst/>
+                    </a:prstGeom>
+                  </pic:spPr>
+                </pic:pic>
+              </a:graphicData>
+            </a:graphic>
+          </wp:inline>
+        </w:drawing>
+      </w:r>
+      <w:r>
+        <w:rPr>
+          <w:noProof/>
+        </w:rPr>
+        <w:t xml:space="preserve"> </w:t>
+      </w:r>
+      <w:r>
+        <w:rPr>
+          <w:noProof/>
+        </w:rPr>
+        <w:lastRenderedPageBreak/>
+        <w:drawing>
+          <wp:inline distT="0" distB="0" distL="0" distR="0" wp14:anchorId="524AF29A" wp14:editId="76329E7C">
+            <wp:extent cx="5943600" cy="3606800"/>
+            <wp:effectExtent l="0" t="0" r="0" b="0"/>
+            <wp:docPr id="1122184458" name="Picture 1"/>
+            <wp:cNvGraphicFramePr>
+              <a:graphicFrameLocks xmlns:a="http://schemas.openxmlformats.org/drawingml/2006/main" noChangeAspect="1"/>
+            </wp:cNvGraphicFramePr>
+            <a:graphic xmlns:a="http://schemas.openxmlformats.org/drawingml/2006/main">
+              <a:graphicData uri="http://schemas.openxmlformats.org/drawingml/2006/picture">
+                <pic:pic xmlns:pic="http://schemas.openxmlformats.org/drawingml/2006/picture">
+                  <pic:nvPicPr>
+                    <pic:cNvPr id="1122184458" name=""/>
+                    <pic:cNvPicPr/>
+                  </pic:nvPicPr>
+                  <pic:blipFill>
+                    <a:blip r:embed="rId18"/>
+                    <a:stretch>
+                      <a:fillRect/>
+                    </a:stretch>
+                  </pic:blipFill>
+                  <pic:spPr>
+                    <a:xfrm>
+                      <a:off x="0" y="0"/>
+                      <a:ext cx="5943600" cy="3606800"/>
+                    </a:xfrm>
+                    <a:prstGeom prst="rect">
+                      <a:avLst/>
+                    </a:prstGeom>
+                  </pic:spPr>
+                </pic:pic>
+              </a:graphicData>
+            </a:graphic>
+          </wp:inline>
+        </w:drawing>
+      </w:r>
+      <w:r>
+        <w:rPr>
+          <w:noProof/>
+        </w:rPr>
+        <w:t xml:space="preserve"> </w:t>
+      </w:r>
+      <w:r>
+        <w:rPr>
+          <w:noProof/>
+        </w:rPr>
+        <w:drawing>
+          <wp:inline distT="0" distB="0" distL="0" distR="0" wp14:anchorId="60A0F2C8" wp14:editId="7F923C29">
+            <wp:extent cx="5943600" cy="3832860"/>
+            <wp:effectExtent l="0" t="0" r="0" b="0"/>
+            <wp:docPr id="898615661" name="Picture 1"/>
+            <wp:cNvGraphicFramePr>
+              <a:graphicFrameLocks xmlns:a="http://schemas.openxmlformats.org/drawingml/2006/main" noChangeAspect="1"/>
+            </wp:cNvGraphicFramePr>
+            <a:graphic xmlns:a="http://schemas.openxmlformats.org/drawingml/2006/main">
+              <a:graphicData uri="http://schemas.openxmlformats.org/drawingml/2006/picture">
+                <pic:pic xmlns:pic="http://schemas.openxmlformats.org/drawingml/2006/picture">
+                  <pic:nvPicPr>
+                    <pic:cNvPr id="898615661" name=""/>
+                    <pic:cNvPicPr/>
+                  </pic:nvPicPr>
+                  <pic:blipFill>
+                    <a:blip r:embed="rId19"/>
+                    <a:stretch>
+                      <a:fillRect/>
+                    </a:stretch>
+                  </pic:blipFill>
+                  <pic:spPr>
+                    <a:xfrm>
+                      <a:off x="0" y="0"/>
+                      <a:ext cx="5943600" cy="3832860"/>
+                    </a:xfrm>
+                    <a:prstGeom prst="rect">
+                      <a:avLst/>
+                    </a:prstGeom>
+                  </pic:spPr>
+                </pic:pic>
+              </a:graphicData>
+            </a:graphic>
+          </wp:inline>
+        </w:drawing>
+      </w:r>
+      <w:r>
+        <w:rPr>
+          <w:noProof/>
+        </w:rPr>
+        <w:t xml:space="preserve"> </w:t>
+      </w:r>
+      <w:r>
+        <w:rPr>
+          <w:noProof/>
+        </w:rPr>
+        <w:lastRenderedPageBreak/>
+        <w:drawing>
+          <wp:inline distT="0" distB="0" distL="0" distR="0" wp14:anchorId="788F12DE" wp14:editId="24034412">
+            <wp:extent cx="5943600" cy="3340100"/>
+            <wp:effectExtent l="0" t="0" r="0" b="0"/>
+            <wp:docPr id="187640740" name="Picture 1"/>
+            <wp:cNvGraphicFramePr>
+              <a:graphicFrameLocks xmlns:a="http://schemas.openxmlformats.org/drawingml/2006/main" noChangeAspect="1"/>
+            </wp:cNvGraphicFramePr>
+            <a:graphic xmlns:a="http://schemas.openxmlformats.org/drawingml/2006/main">
+              <a:graphicData uri="http://schemas.openxmlformats.org/drawingml/2006/picture">
+                <pic:pic xmlns:pic="http://schemas.openxmlformats.org/drawingml/2006/picture">
+                  <pic:nvPicPr>
+                    <pic:cNvPr id="187640740" name=""/>
+                    <pic:cNvPicPr/>
+                  </pic:nvPicPr>
+                  <pic:blipFill>
+                    <a:blip r:embed="rId20"/>
+                    <a:stretch>
+                      <a:fillRect/>
+                    </a:stretch>
+                  </pic:blipFill>
+                  <pic:spPr>
+                    <a:xfrm>
+                      <a:off x="0" y="0"/>
+                      <a:ext cx="5943600" cy="3340100"/>
+                    </a:xfrm>
+                    <a:prstGeom prst="rect">
+                      <a:avLst/>
+                    </a:prstGeom>
+                  </pic:spPr>
+                </pic:pic>
+              </a:graphicData>
+            </a:graphic>
+          </wp:inline>
+        </w:drawing>
+      </w:r>
+      <w:r>
+        <w:rPr>
+          <w:noProof/>
+        </w:rPr>
+        <w:t xml:space="preserve"> </w:t>
+      </w:r>
+      <w:r>
+        <w:rPr>
+          <w:noProof/>
+        </w:rPr>
+        <w:drawing>
+          <wp:inline distT="0" distB="0" distL="0" distR="0" wp14:anchorId="1F708FC1" wp14:editId="67A27968">
+            <wp:extent cx="5943600" cy="3384550"/>
+            <wp:effectExtent l="0" t="0" r="0" b="6350"/>
+            <wp:docPr id="1669754244" name="Picture 1"/>
+            <wp:cNvGraphicFramePr>
+              <a:graphicFrameLocks xmlns:a="http://schemas.openxmlformats.org/drawingml/2006/main" noChangeAspect="1"/>
+            </wp:cNvGraphicFramePr>
+            <a:graphic xmlns:a="http://schemas.openxmlformats.org/drawingml/2006/main">
+              <a:graphicData uri="http://schemas.openxmlformats.org/drawingml/2006/picture">
+                <pic:pic xmlns:pic="http://schemas.openxmlformats.org/drawingml/2006/picture">
+                  <pic:nvPicPr>
+                    <pic:cNvPr id="1669754244" name=""/>
+                    <pic:cNvPicPr/>
+                  </pic:nvPicPr>
+                  <pic:blipFill>
+                    <a:blip r:embed="rId21"/>
+                    <a:stretch>
+                      <a:fillRect/>
+                    </a:stretch>
+                  </pic:blipFill>
+                  <pic:spPr>
+                    <a:xfrm>
+                      <a:off x="0" y="0"/>
+                      <a:ext cx="5943600" cy="3384550"/>
+                    </a:xfrm>
+                    <a:prstGeom prst="rect">
+                      <a:avLst/>
+                    </a:prstGeom>
+                  </pic:spPr>
+                </pic:pic>
+              </a:graphicData>
+            </a:graphic>
+          </wp:inline>
+        </w:drawing>
+      </w:r>
+      <w:r>
+        <w:rPr>
+          <w:noProof/>
+        </w:rPr>
+        <w:t xml:space="preserve"> </w:t>
+      </w:r>
+      <w:r>
+        <w:rPr>
+          <w:noProof/>
+        </w:rPr>
+        <w:tab/>
+      </w:r>
+      <w:r>
+        <w:rPr>
+          <w:noProof/>
+        </w:rPr>
+        <w:lastRenderedPageBreak/>
+        <w:drawing>
+          <wp:inline distT="0" distB="0" distL="0" distR="0" wp14:anchorId="29C05732" wp14:editId="1DFBC28C">
+            <wp:extent cx="5943600" cy="2753360"/>
+            <wp:effectExtent l="0" t="0" r="0" b="8890"/>
+            <wp:docPr id="739190801" name="Picture 1"/>
+            <wp:cNvGraphicFramePr>
+              <a:graphicFrameLocks xmlns:a="http://schemas.openxmlformats.org/drawingml/2006/main" noChangeAspect="1"/>
+            </wp:cNvGraphicFramePr>
+            <a:graphic xmlns:a="http://schemas.openxmlformats.org/drawingml/2006/main">
+              <a:graphicData uri="http://schemas.openxmlformats.org/drawingml/2006/picture">
+                <pic:pic xmlns:pic="http://schemas.openxmlformats.org/drawingml/2006/picture">
+                  <pic:nvPicPr>
+                    <pic:cNvPr id="739190801" name=""/>
+                    <pic:cNvPicPr/>
+                  </pic:nvPicPr>
+                  <pic:blipFill>
+                    <a:blip r:embed="rId22"/>
+                    <a:stretch>
+                      <a:fillRect/>
+                    </a:stretch>
+                  </pic:blipFill>
+                  <pic:spPr>
+                    <a:xfrm>
+                      <a:off x="0" y="0"/>
+                      <a:ext cx="5943600" cy="2753360"/>
+                    </a:xfrm>
+                    <a:prstGeom prst="rect">
+                      <a:avLst/>
+                    </a:prstGeom>
+                  </pic:spPr>
+                </pic:pic>
+              </a:graphicData>
+            </a:graphic>
+          </wp:inline>
+        </w:drawing>
+      </w:r>
+      <w:r>
+        <w:rPr>
+          <w:noProof/>
+        </w:rPr>
+        <w:drawing>
+          <wp:inline distT="0" distB="0" distL="0" distR="0" wp14:anchorId="1F428073" wp14:editId="77F8E227">
+            <wp:extent cx="5943600" cy="3227070"/>
+            <wp:effectExtent l="0" t="0" r="0" b="0"/>
+            <wp:docPr id="1072724629" name="Picture 1"/>
+            <wp:cNvGraphicFramePr>
+              <a:graphicFrameLocks xmlns:a="http://schemas.openxmlformats.org/drawingml/2006/main" noChangeAspect="1"/>
+            </wp:cNvGraphicFramePr>
+            <a:graphic xmlns:a="http://schemas.openxmlformats.org/drawingml/2006/main">
+              <a:graphicData uri="http://schemas.openxmlformats.org/drawingml/2006/picture">
+                <pic:pic xmlns:pic="http://schemas.openxmlformats.org/drawingml/2006/picture">
+                  <pic:nvPicPr>
+                    <pic:cNvPr id="1072724629" name=""/>
+                    <pic:cNvPicPr/>
+                  </pic:nvPicPr>
+                  <pic:blipFill>
+                    <a:blip r:embed="rId23"/>
+                    <a:stretch>
+                      <a:fillRect/>
+                    </a:stretch>
+                  </pic:blipFill>
+                  <pic:spPr>
+                    <a:xfrm>
+                      <a:off x="0" y="0"/>
+                      <a:ext cx="5943600" cy="3227070"/>
+                    </a:xfrm>
+                    <a:prstGeom prst="rect">
+                      <a:avLst/>
+                    </a:prstGeom>
+                  </pic:spPr>
+                </pic:pic>
+              </a:graphicData>
+            </a:graphic>
+          </wp:inline>
+        </w:drawing>
+      </w:r>
+      <w:r>
+        <w:rPr>
+          <w:noProof/>
+        </w:rPr>
+        <w:lastRenderedPageBreak/>
+        <w:drawing>
+          <wp:inline distT="0" distB="0" distL="0" distR="0" wp14:anchorId="523FD345" wp14:editId="24542743">
+            <wp:extent cx="5943600" cy="4175125"/>
+            <wp:effectExtent l="0" t="0" r="0" b="0"/>
+            <wp:docPr id="2072830186" name="Picture 1"/>
+            <wp:cNvGraphicFramePr>
+              <a:graphicFrameLocks xmlns:a="http://schemas.openxmlformats.org/drawingml/2006/main" noChangeAspect="1"/>
+            </wp:cNvGraphicFramePr>
+            <a:graphic xmlns:a="http://schemas.openxmlformats.org/drawingml/2006/main">
+              <a:graphicData uri="http://schemas.openxmlformats.org/drawingml/2006/picture">
+                <pic:pic xmlns:pic="http://schemas.openxmlformats.org/drawingml/2006/picture">
+                  <pic:nvPicPr>
+                    <pic:cNvPr id="2072830186" name=""/>
+                    <pic:cNvPicPr/>
+                  </pic:nvPicPr>
+                  <pic:blipFill>
+                    <a:blip r:embed="rId24"/>
+                    <a:stretch>
+                      <a:fillRect/>
+                    </a:stretch>
+                  </pic:blipFill>
+                  <pic:spPr>
+                    <a:xfrm>
+                      <a:off x="0" y="0"/>
+                      <a:ext cx="5943600" cy="4175125"/>
+                    </a:xfrm>
+                    <a:prstGeom prst="rect">
+                      <a:avLst/>
+                    </a:prstGeom>
+                  </pic:spPr>
+                </pic:pic>
+              </a:graphicData>
+            </a:graphic>
+          </wp:inline>
+        </w:drawing>
+      </w:r>
+    </w:p>
     <w:sectPr>
       <w:pgSz w:w="12240" w:h="15840"/>
       <w:pgMar w:top="1440" w:right="1440" w:bottom="1440" w:left="1440" w:header="720" w:footer="720" w:gutter="0"/>
@@ -25116,6 +27465,119 @@
     </w:lvl>
   </w:abstractNum>
   <w:abstractNum w:abstractNumId="4" w15:restartNumberingAfterBreak="0">
+    <w:nsid w:val="1A0E4921"/>
+    <w:multiLevelType w:val="multilevel"/>
+    <w:tmpl w:val="5516C662"/>
+    <w:lvl w:ilvl="0">
+      <w:start w:val="3"/>
+      <w:numFmt w:val="decimal"/>
+      <w:lvlText w:val="%1."/>
+      <w:lvlJc w:val="left"/>
+      <w:pPr>
+        <w:tabs>
+          <w:tab w:val="num" w:pos="720"/>
+        </w:tabs>
+        <w:ind w:left="720" w:hanging="360"/>
+      </w:pPr>
+    </w:lvl>
+    <w:lvl w:ilvl="1" w:tentative="1">
+      <w:start w:val="1"/>
+      <w:numFmt w:val="decimal"/>
+      <w:lvlText w:val="%2."/>
+      <w:lvlJc w:val="left"/>
+      <w:pPr>
+        <w:tabs>
+          <w:tab w:val="num" w:pos="1440"/>
+        </w:tabs>
+        <w:ind w:left="1440" w:hanging="360"/>
+      </w:pPr>
+    </w:lvl>
+    <w:lvl w:ilvl="2" w:tentative="1">
+      <w:start w:val="1"/>
+      <w:numFmt w:val="decimal"/>
+      <w:lvlText w:val="%3."/>
+      <w:lvlJc w:val="left"/>
+      <w:pPr>
+        <w:tabs>
+          <w:tab w:val="num" w:pos="2160"/>
+        </w:tabs>
+        <w:ind w:left="2160" w:hanging="360"/>
+      </w:pPr>
+    </w:lvl>
+    <w:lvl w:ilvl="3" w:tentative="1">
+      <w:start w:val="1"/>
+      <w:numFmt w:val="decimal"/>
+      <w:lvlText w:val="%4."/>
+      <w:lvlJc w:val="left"/>
+      <w:pPr>
+        <w:tabs>
+          <w:tab w:val="num" w:pos="2880"/>
+        </w:tabs>
+        <w:ind w:left="2880" w:hanging="360"/>
+      </w:pPr>
+    </w:lvl>
+    <w:lvl w:ilvl="4" w:tentative="1">
+      <w:start w:val="1"/>
+      <w:numFmt w:val="decimal"/>
+      <w:lvlText w:val="%5."/>
+      <w:lvlJc w:val="left"/>
+      <w:pPr>
+        <w:tabs>
+          <w:tab w:val="num" w:pos="3600"/>
+        </w:tabs>
+        <w:ind w:left="3600" w:hanging="360"/>
+      </w:pPr>
+    </w:lvl>
+    <w:lvl w:ilvl="5" w:tentative="1">
+      <w:start w:val="1"/>
+      <w:numFmt w:val="decimal"/>
+      <w:lvlText w:val="%6."/>
+      <w:lvlJc w:val="left"/>
+      <w:pPr>
+        <w:tabs>
+          <w:tab w:val="num" w:pos="4320"/>
+        </w:tabs>
+        <w:ind w:left="4320" w:hanging="360"/>
+      </w:pPr>
+    </w:lvl>
+    <w:lvl w:ilvl="6" w:tentative="1">
+      <w:start w:val="1"/>
+      <w:numFmt w:val="decimal"/>
+      <w:lvlText w:val="%7."/>
+      <w:lvlJc w:val="left"/>
+      <w:pPr>
+        <w:tabs>
+          <w:tab w:val="num" w:pos="5040"/>
+        </w:tabs>
+        <w:ind w:left="5040" w:hanging="360"/>
+      </w:pPr>
+    </w:lvl>
+    <w:lvl w:ilvl="7" w:tentative="1">
+      <w:start w:val="1"/>
+      <w:numFmt w:val="decimal"/>
+      <w:lvlText w:val="%8."/>
+      <w:lvlJc w:val="left"/>
+      <w:pPr>
+        <w:tabs>
+          <w:tab w:val="num" w:pos="5760"/>
+        </w:tabs>
+        <w:ind w:left="5760" w:hanging="360"/>
+      </w:pPr>
+    </w:lvl>
+    <w:lvl w:ilvl="8" w:tentative="1">
+      <w:start w:val="1"/>
+      <w:numFmt w:val="decimal"/>
+      <w:lvlText w:val="%9."/>
+      <w:lvlJc w:val="left"/>
+      <w:pPr>
+        <w:tabs>
+          <w:tab w:val="num" w:pos="6480"/>
+        </w:tabs>
+        <w:ind w:left="6480" w:hanging="360"/>
+      </w:pPr>
+    </w:lvl>
+  </w:abstractNum>
+  <w:abstractNum w:abstractNumId="5" w15:restartNumberingAfterBreak="0">
     <w:nsid w:val="1B4B371E"/>
     <w:multiLevelType w:val="multilevel"/>
     <w:tmpl w:val="88D2722C"/>
@@ -25264,10 +27726,10 @@
       </w:rPr>
     </w:lvl>
   </w:abstractNum>
-  <w:abstractNum w:abstractNumId="5" w15:restartNumberingAfterBreak="0">
-    <w:nsid w:val="285F6C94"/>
+  <w:abstractNum w:abstractNumId="6" w15:restartNumberingAfterBreak="0">
+    <w:nsid w:val="24435425"/>
     <w:multiLevelType w:val="multilevel"/>
-    <w:tmpl w:val="7C02C092"/>
+    <w:tmpl w:val="8780D038"/>
     <w:lvl w:ilvl="0">
       <w:start w:val="1"/>
       <w:numFmt w:val="bullet"/>
@@ -25413,10 +27875,10 @@
       </w:rPr>
     </w:lvl>
   </w:abstractNum>
-  <w:abstractNum w:abstractNumId="6" w15:restartNumberingAfterBreak="0">
-    <w:nsid w:val="28E46B3E"/>
+  <w:abstractNum w:abstractNumId="7" w15:restartNumberingAfterBreak="0">
+    <w:nsid w:val="285F6C94"/>
     <w:multiLevelType w:val="multilevel"/>
-    <w:tmpl w:val="1082CEE2"/>
+    <w:tmpl w:val="7C02C092"/>
     <w:lvl w:ilvl="0">
       <w:start w:val="1"/>
       <w:numFmt w:val="bullet"/>
@@ -25562,10 +28024,10 @@
       </w:rPr>
     </w:lvl>
   </w:abstractNum>
-  <w:abstractNum w:abstractNumId="7" w15:restartNumberingAfterBreak="0">
-    <w:nsid w:val="33E80E67"/>
+  <w:abstractNum w:abstractNumId="8" w15:restartNumberingAfterBreak="0">
+    <w:nsid w:val="28E46B3E"/>
     <w:multiLevelType w:val="multilevel"/>
-    <w:tmpl w:val="5C442832"/>
+    <w:tmpl w:val="1082CEE2"/>
     <w:lvl w:ilvl="0">
       <w:start w:val="1"/>
       <w:numFmt w:val="bullet"/>
@@ -25711,10 +28173,10 @@
       </w:rPr>
     </w:lvl>
   </w:abstractNum>
-  <w:abstractNum w:abstractNumId="8" w15:restartNumberingAfterBreak="0">
-    <w:nsid w:val="37125B50"/>
+  <w:abstractNum w:abstractNumId="9" w15:restartNumberingAfterBreak="0">
+    <w:nsid w:val="3296630D"/>
     <w:multiLevelType w:val="multilevel"/>
-    <w:tmpl w:val="8A1E15E8"/>
+    <w:tmpl w:val="5570FB44"/>
     <w:lvl w:ilvl="0">
       <w:start w:val="1"/>
       <w:numFmt w:val="bullet"/>
@@ -25860,10 +28322,10 @@
       </w:rPr>
     </w:lvl>
   </w:abstractNum>
-  <w:abstractNum w:abstractNumId="9" w15:restartNumberingAfterBreak="0">
-    <w:nsid w:val="3F445F7E"/>
+  <w:abstractNum w:abstractNumId="10" w15:restartNumberingAfterBreak="0">
+    <w:nsid w:val="33E80E67"/>
     <w:multiLevelType w:val="multilevel"/>
-    <w:tmpl w:val="73920562"/>
+    <w:tmpl w:val="5C442832"/>
     <w:lvl w:ilvl="0">
       <w:start w:val="1"/>
       <w:numFmt w:val="bullet"/>
@@ -26009,10 +28471,10 @@
       </w:rPr>
     </w:lvl>
   </w:abstractNum>
-  <w:abstractNum w:abstractNumId="10" w15:restartNumberingAfterBreak="0">
-    <w:nsid w:val="42404F88"/>
+  <w:abstractNum w:abstractNumId="11" w15:restartNumberingAfterBreak="0">
+    <w:nsid w:val="37125B50"/>
     <w:multiLevelType w:val="multilevel"/>
-    <w:tmpl w:val="A38A59EE"/>
+    <w:tmpl w:val="8A1E15E8"/>
     <w:lvl w:ilvl="0">
       <w:start w:val="1"/>
       <w:numFmt w:val="bullet"/>
@@ -26158,10 +28620,123 @@
       </w:rPr>
     </w:lvl>
   </w:abstractNum>
-  <w:abstractNum w:abstractNumId="11" w15:restartNumberingAfterBreak="0">
-    <w:nsid w:val="4323466D"/>
+  <w:abstractNum w:abstractNumId="12" w15:restartNumberingAfterBreak="0">
+    <w:nsid w:val="375E6100"/>
     <w:multiLevelType w:val="multilevel"/>
-    <w:tmpl w:val="EA488532"/>
+    <w:tmpl w:val="2EEEBB76"/>
+    <w:lvl w:ilvl="0">
+      <w:start w:val="2"/>
+      <w:numFmt w:val="decimal"/>
+      <w:lvlText w:val="%1."/>
+      <w:lvlJc w:val="left"/>
+      <w:pPr>
+        <w:tabs>
+          <w:tab w:val="num" w:pos="720"/>
+        </w:tabs>
+        <w:ind w:left="720" w:hanging="360"/>
+      </w:pPr>
+    </w:lvl>
+    <w:lvl w:ilvl="1" w:tentative="1">
+      <w:start w:val="1"/>
+      <w:numFmt w:val="decimal"/>
+      <w:lvlText w:val="%2."/>
+      <w:lvlJc w:val="left"/>
+      <w:pPr>
+        <w:tabs>
+          <w:tab w:val="num" w:pos="1440"/>
+        </w:tabs>
+        <w:ind w:left="1440" w:hanging="360"/>
+      </w:pPr>
+    </w:lvl>
+    <w:lvl w:ilvl="2" w:tentative="1">
+      <w:start w:val="1"/>
+      <w:numFmt w:val="decimal"/>
+      <w:lvlText w:val="%3."/>
+      <w:lvlJc w:val="left"/>
+      <w:pPr>
+        <w:tabs>
+          <w:tab w:val="num" w:pos="2160"/>
+        </w:tabs>
+        <w:ind w:left="2160" w:hanging="360"/>
+      </w:pPr>
+    </w:lvl>
+    <w:lvl w:ilvl="3" w:tentative="1">
+      <w:start w:val="1"/>
+      <w:numFmt w:val="decimal"/>
+      <w:lvlText w:val="%4."/>
+      <w:lvlJc w:val="left"/>
+      <w:pPr>
+        <w:tabs>
+          <w:tab w:val="num" w:pos="2880"/>
+        </w:tabs>
+        <w:ind w:left="2880" w:hanging="360"/>
+      </w:pPr>
+    </w:lvl>
+    <w:lvl w:ilvl="4" w:tentative="1">
+      <w:start w:val="1"/>
+      <w:numFmt w:val="decimal"/>
+      <w:lvlText w:val="%5."/>
+      <w:lvlJc w:val="left"/>
+      <w:pPr>
+        <w:tabs>
+          <w:tab w:val="num" w:pos="3600"/>
+        </w:tabs>
+        <w:ind w:left="3600" w:hanging="360"/>
+      </w:pPr>
+    </w:lvl>
+    <w:lvl w:ilvl="5" w:tentative="1">
+      <w:start w:val="1"/>
+      <w:numFmt w:val="decimal"/>
+      <w:lvlText w:val="%6."/>
+      <w:lvlJc w:val="left"/>
+      <w:pPr>
+        <w:tabs>
+          <w:tab w:val="num" w:pos="4320"/>
+        </w:tabs>
+        <w:ind w:left="4320" w:hanging="360"/>
+      </w:pPr>
+    </w:lvl>
+    <w:lvl w:ilvl="6" w:tentative="1">
+      <w:start w:val="1"/>
+      <w:numFmt w:val="decimal"/>
+      <w:lvlText w:val="%7."/>
+      <w:lvlJc w:val="left"/>
+      <w:pPr>
+        <w:tabs>
+          <w:tab w:val="num" w:pos="5040"/>
+        </w:tabs>
+        <w:ind w:left="5040" w:hanging="360"/>
+      </w:pPr>
+    </w:lvl>
+    <w:lvl w:ilvl="7" w:tentative="1">
+      <w:start w:val="1"/>
+      <w:numFmt w:val="decimal"/>
+      <w:lvlText w:val="%8."/>
+      <w:lvlJc w:val="left"/>
+      <w:pPr>
+        <w:tabs>
+          <w:tab w:val="num" w:pos="5760"/>
+        </w:tabs>
+        <w:ind w:left="5760" w:hanging="360"/>
+      </w:pPr>
+    </w:lvl>
+    <w:lvl w:ilvl="8" w:tentative="1">
+      <w:start w:val="1"/>
+      <w:numFmt w:val="decimal"/>
+      <w:lvlText w:val="%9."/>
+      <w:lvlJc w:val="left"/>
+      <w:pPr>
+        <w:tabs>
+          <w:tab w:val="num" w:pos="6480"/>
+        </w:tabs>
+        <w:ind w:left="6480" w:hanging="360"/>
+      </w:pPr>
+    </w:lvl>
+  </w:abstractNum>
+  <w:abstractNum w:abstractNumId="13" w15:restartNumberingAfterBreak="0">
+    <w:nsid w:val="3F445F7E"/>
+    <w:multiLevelType w:val="multilevel"/>
+    <w:tmpl w:val="73920562"/>
     <w:lvl w:ilvl="0">
       <w:start w:val="1"/>
       <w:numFmt w:val="bullet"/>
@@ -26307,12 +28882,12 @@
       </w:rPr>
     </w:lvl>
   </w:abstractNum>
-  <w:abstractNum w:abstractNumId="12" w15:restartNumberingAfterBreak="0">
-    <w:nsid w:val="47CC17AA"/>
+  <w:abstractNum w:abstractNumId="14" w15:restartNumberingAfterBreak="0">
+    <w:nsid w:val="416F7CD7"/>
     <w:multiLevelType w:val="multilevel"/>
-    <w:tmpl w:val="0F8E2130"/>
+    <w:tmpl w:val="4A7AAD5E"/>
     <w:lvl w:ilvl="0">
-      <w:start w:val="3"/>
+      <w:start w:val="1"/>
       <w:numFmt w:val="decimal"/>
       <w:lvlText w:val="%1."/>
       <w:lvlJc w:val="left"/>
@@ -26323,10 +28898,10 @@
         <w:ind w:left="720" w:hanging="360"/>
       </w:pPr>
     </w:lvl>
-    <w:lvl w:ilvl="1" w:tentative="1">
+    <w:lvl w:ilvl="1">
       <w:start w:val="1"/>
-      <w:numFmt w:val="decimal"/>
-      <w:lvlText w:val="%2."/>
+      <w:numFmt w:val="bullet"/>
+      <w:lvlText w:val="o"/>
       <w:lvlJc w:val="left"/>
       <w:pPr>
         <w:tabs>
@@ -26334,6 +28909,10 @@
         </w:tabs>
         <w:ind w:left="1440" w:hanging="360"/>
       </w:pPr>
+      <w:rPr>
+        <w:rFonts w:ascii="Courier New" w:hAnsi="Courier New" w:hint="default"/>
+        <w:sz w:val="20"/>
+      </w:rPr>
     </w:lvl>
     <w:lvl w:ilvl="2" w:tentative="1">
       <w:start w:val="1"/>
@@ -26420,10 +28999,10 @@
       </w:pPr>
     </w:lvl>
   </w:abstractNum>
-  <w:abstractNum w:abstractNumId="13" w15:restartNumberingAfterBreak="0">
-    <w:nsid w:val="50940218"/>
+  <w:abstractNum w:abstractNumId="15" w15:restartNumberingAfterBreak="0">
+    <w:nsid w:val="42404F88"/>
     <w:multiLevelType w:val="multilevel"/>
-    <w:tmpl w:val="1C68361A"/>
+    <w:tmpl w:val="A38A59EE"/>
     <w:lvl w:ilvl="0">
       <w:start w:val="1"/>
       <w:numFmt w:val="bullet"/>
@@ -26569,7 +29148,567 @@
       </w:rPr>
     </w:lvl>
   </w:abstractNum>
-  <w:abstractNum w:abstractNumId="14" w15:restartNumberingAfterBreak="0">
+  <w:abstractNum w:abstractNumId="16" w15:restartNumberingAfterBreak="0">
+    <w:nsid w:val="4323466D"/>
+    <w:multiLevelType w:val="multilevel"/>
+    <w:tmpl w:val="EA488532"/>
+    <w:lvl w:ilvl="0">
+      <w:start w:val="1"/>
+      <w:numFmt w:val="bullet"/>
+      <w:lvlText w:val=""/>
+      <w:lvlJc w:val="left"/>
+      <w:pPr>
+        <w:tabs>
+          <w:tab w:val="num" w:pos="720"/>
+        </w:tabs>
+        <w:ind w:left="720" w:hanging="360"/>
+      </w:pPr>
+      <w:rPr>
+        <w:rFonts w:ascii="Symbol" w:hAnsi="Symbol" w:hint="default"/>
+        <w:sz w:val="20"/>
+      </w:rPr>
+    </w:lvl>
+    <w:lvl w:ilvl="1" w:tentative="1">
+      <w:start w:val="1"/>
+      <w:numFmt w:val="bullet"/>
+      <w:lvlText w:val="o"/>
+      <w:lvlJc w:val="left"/>
+      <w:pPr>
+        <w:tabs>
+          <w:tab w:val="num" w:pos="1440"/>
+        </w:tabs>
+        <w:ind w:left="1440" w:hanging="360"/>
+      </w:pPr>
+      <w:rPr>
+        <w:rFonts w:ascii="Courier New" w:hAnsi="Courier New" w:hint="default"/>
+        <w:sz w:val="20"/>
+      </w:rPr>
+    </w:lvl>
+    <w:lvl w:ilvl="2" w:tentative="1">
+      <w:start w:val="1"/>
+      <w:numFmt w:val="bullet"/>
+      <w:lvlText w:val=""/>
+      <w:lvlJc w:val="left"/>
+      <w:pPr>
+        <w:tabs>
+          <w:tab w:val="num" w:pos="2160"/>
+        </w:tabs>
+        <w:ind w:left="2160" w:hanging="360"/>
+      </w:pPr>
+      <w:rPr>
+        <w:rFonts w:ascii="Wingdings" w:hAnsi="Wingdings" w:hint="default"/>
+        <w:sz w:val="20"/>
+      </w:rPr>
+    </w:lvl>
+    <w:lvl w:ilvl="3" w:tentative="1">
+      <w:start w:val="1"/>
+      <w:numFmt w:val="bullet"/>
+      <w:lvlText w:val=""/>
+      <w:lvlJc w:val="left"/>
+      <w:pPr>
+        <w:tabs>
+          <w:tab w:val="num" w:pos="2880"/>
+        </w:tabs>
+        <w:ind w:left="2880" w:hanging="360"/>
+      </w:pPr>
+      <w:rPr>
+        <w:rFonts w:ascii="Wingdings" w:hAnsi="Wingdings" w:hint="default"/>
+        <w:sz w:val="20"/>
+      </w:rPr>
+    </w:lvl>
+    <w:lvl w:ilvl="4" w:tentative="1">
+      <w:start w:val="1"/>
+      <w:numFmt w:val="bullet"/>
+      <w:lvlText w:val=""/>
+      <w:lvlJc w:val="left"/>
+      <w:pPr>
+        <w:tabs>
+          <w:tab w:val="num" w:pos="3600"/>
+        </w:tabs>
+        <w:ind w:left="3600" w:hanging="360"/>
+      </w:pPr>
+      <w:rPr>
+        <w:rFonts w:ascii="Wingdings" w:hAnsi="Wingdings" w:hint="default"/>
+        <w:sz w:val="20"/>
+      </w:rPr>
+    </w:lvl>
+    <w:lvl w:ilvl="5" w:tentative="1">
+      <w:start w:val="1"/>
+      <w:numFmt w:val="bullet"/>
+      <w:lvlText w:val=""/>
+      <w:lvlJc w:val="left"/>
+      <w:pPr>
+        <w:tabs>
+          <w:tab w:val="num" w:pos="4320"/>
+        </w:tabs>
+        <w:ind w:left="4320" w:hanging="360"/>
+      </w:pPr>
+      <w:rPr>
+        <w:rFonts w:ascii="Wingdings" w:hAnsi="Wingdings" w:hint="default"/>
+        <w:sz w:val="20"/>
+      </w:rPr>
+    </w:lvl>
+    <w:lvl w:ilvl="6" w:tentative="1">
+      <w:start w:val="1"/>
+      <w:numFmt w:val="bullet"/>
+      <w:lvlText w:val=""/>
+      <w:lvlJc w:val="left"/>
+      <w:pPr>
+        <w:tabs>
+          <w:tab w:val="num" w:pos="5040"/>
+        </w:tabs>
+        <w:ind w:left="5040" w:hanging="360"/>
+      </w:pPr>
+      <w:rPr>
+        <w:rFonts w:ascii="Wingdings" w:hAnsi="Wingdings" w:hint="default"/>
+        <w:sz w:val="20"/>
+      </w:rPr>
+    </w:lvl>
+    <w:lvl w:ilvl="7" w:tentative="1">
+      <w:start w:val="1"/>
+      <w:numFmt w:val="bullet"/>
+      <w:lvlText w:val=""/>
+      <w:lvlJc w:val="left"/>
+      <w:pPr>
+        <w:tabs>
+          <w:tab w:val="num" w:pos="5760"/>
+        </w:tabs>
+        <w:ind w:left="5760" w:hanging="360"/>
+      </w:pPr>
+      <w:rPr>
+        <w:rFonts w:ascii="Wingdings" w:hAnsi="Wingdings" w:hint="default"/>
+        <w:sz w:val="20"/>
+      </w:rPr>
+    </w:lvl>
+    <w:lvl w:ilvl="8" w:tentative="1">
+      <w:start w:val="1"/>
+      <w:numFmt w:val="bullet"/>
+      <w:lvlText w:val=""/>
+      <w:lvlJc w:val="left"/>
+      <w:pPr>
+        <w:tabs>
+          <w:tab w:val="num" w:pos="6480"/>
+        </w:tabs>
+        <w:ind w:left="6480" w:hanging="360"/>
+      </w:pPr>
+      <w:rPr>
+        <w:rFonts w:ascii="Wingdings" w:hAnsi="Wingdings" w:hint="default"/>
+        <w:sz w:val="20"/>
+      </w:rPr>
+    </w:lvl>
+  </w:abstractNum>
+  <w:abstractNum w:abstractNumId="17" w15:restartNumberingAfterBreak="0">
+    <w:nsid w:val="47CC17AA"/>
+    <w:multiLevelType w:val="multilevel"/>
+    <w:tmpl w:val="0F8E2130"/>
+    <w:lvl w:ilvl="0">
+      <w:start w:val="3"/>
+      <w:numFmt w:val="decimal"/>
+      <w:lvlText w:val="%1."/>
+      <w:lvlJc w:val="left"/>
+      <w:pPr>
+        <w:tabs>
+          <w:tab w:val="num" w:pos="720"/>
+        </w:tabs>
+        <w:ind w:left="720" w:hanging="360"/>
+      </w:pPr>
+    </w:lvl>
+    <w:lvl w:ilvl="1" w:tentative="1">
+      <w:start w:val="1"/>
+      <w:numFmt w:val="decimal"/>
+      <w:lvlText w:val="%2."/>
+      <w:lvlJc w:val="left"/>
+      <w:pPr>
+        <w:tabs>
+          <w:tab w:val="num" w:pos="1440"/>
+        </w:tabs>
+        <w:ind w:left="1440" w:hanging="360"/>
+      </w:pPr>
+    </w:lvl>
+    <w:lvl w:ilvl="2" w:tentative="1">
+      <w:start w:val="1"/>
+      <w:numFmt w:val="decimal"/>
+      <w:lvlText w:val="%3."/>
+      <w:lvlJc w:val="left"/>
+      <w:pPr>
+        <w:tabs>
+          <w:tab w:val="num" w:pos="2160"/>
+        </w:tabs>
+        <w:ind w:left="2160" w:hanging="360"/>
+      </w:pPr>
+    </w:lvl>
+    <w:lvl w:ilvl="3" w:tentative="1">
+      <w:start w:val="1"/>
+      <w:numFmt w:val="decimal"/>
+      <w:lvlText w:val="%4."/>
+      <w:lvlJc w:val="left"/>
+      <w:pPr>
+        <w:tabs>
+          <w:tab w:val="num" w:pos="2880"/>
+        </w:tabs>
+        <w:ind w:left="2880" w:hanging="360"/>
+      </w:pPr>
+    </w:lvl>
+    <w:lvl w:ilvl="4" w:tentative="1">
+      <w:start w:val="1"/>
+      <w:numFmt w:val="decimal"/>
+      <w:lvlText w:val="%5."/>
+      <w:lvlJc w:val="left"/>
+      <w:pPr>
+        <w:tabs>
+          <w:tab w:val="num" w:pos="3600"/>
+        </w:tabs>
+        <w:ind w:left="3600" w:hanging="360"/>
+      </w:pPr>
+    </w:lvl>
+    <w:lvl w:ilvl="5" w:tentative="1">
+      <w:start w:val="1"/>
+      <w:numFmt w:val="decimal"/>
+      <w:lvlText w:val="%6."/>
+      <w:lvlJc w:val="left"/>
+      <w:pPr>
+        <w:tabs>
+          <w:tab w:val="num" w:pos="4320"/>
+        </w:tabs>
+        <w:ind w:left="4320" w:hanging="360"/>
+      </w:pPr>
+    </w:lvl>
+    <w:lvl w:ilvl="6" w:tentative="1">
+      <w:start w:val="1"/>
+      <w:numFmt w:val="decimal"/>
+      <w:lvlText w:val="%7."/>
+      <w:lvlJc w:val="left"/>
+      <w:pPr>
+        <w:tabs>
+          <w:tab w:val="num" w:pos="5040"/>
+        </w:tabs>
+        <w:ind w:left="5040" w:hanging="360"/>
+      </w:pPr>
+    </w:lvl>
+    <w:lvl w:ilvl="7" w:tentative="1">
+      <w:start w:val="1"/>
+      <w:numFmt w:val="decimal"/>
+      <w:lvlText w:val="%8."/>
+      <w:lvlJc w:val="left"/>
+      <w:pPr>
+        <w:tabs>
+          <w:tab w:val="num" w:pos="5760"/>
+        </w:tabs>
+        <w:ind w:left="5760" w:hanging="360"/>
+      </w:pPr>
+    </w:lvl>
+    <w:lvl w:ilvl="8" w:tentative="1">
+      <w:start w:val="1"/>
+      <w:numFmt w:val="decimal"/>
+      <w:lvlText w:val="%9."/>
+      <w:lvlJc w:val="left"/>
+      <w:pPr>
+        <w:tabs>
+          <w:tab w:val="num" w:pos="6480"/>
+        </w:tabs>
+        <w:ind w:left="6480" w:hanging="360"/>
+      </w:pPr>
+    </w:lvl>
+  </w:abstractNum>
+  <w:abstractNum w:abstractNumId="18" w15:restartNumberingAfterBreak="0">
+    <w:nsid w:val="4BA71C25"/>
+    <w:multiLevelType w:val="multilevel"/>
+    <w:tmpl w:val="DF60041E"/>
+    <w:lvl w:ilvl="0">
+      <w:start w:val="1"/>
+      <w:numFmt w:val="bullet"/>
+      <w:lvlText w:val=""/>
+      <w:lvlJc w:val="left"/>
+      <w:pPr>
+        <w:tabs>
+          <w:tab w:val="num" w:pos="720"/>
+        </w:tabs>
+        <w:ind w:left="720" w:hanging="360"/>
+      </w:pPr>
+      <w:rPr>
+        <w:rFonts w:ascii="Symbol" w:hAnsi="Symbol" w:hint="default"/>
+        <w:sz w:val="20"/>
+      </w:rPr>
+    </w:lvl>
+    <w:lvl w:ilvl="1" w:tentative="1">
+      <w:start w:val="1"/>
+      <w:numFmt w:val="bullet"/>
+      <w:lvlText w:val="o"/>
+      <w:lvlJc w:val="left"/>
+      <w:pPr>
+        <w:tabs>
+          <w:tab w:val="num" w:pos="1440"/>
+        </w:tabs>
+        <w:ind w:left="1440" w:hanging="360"/>
+      </w:pPr>
+      <w:rPr>
+        <w:rFonts w:ascii="Courier New" w:hAnsi="Courier New" w:hint="default"/>
+        <w:sz w:val="20"/>
+      </w:rPr>
+    </w:lvl>
+    <w:lvl w:ilvl="2" w:tentative="1">
+      <w:start w:val="1"/>
+      <w:numFmt w:val="bullet"/>
+      <w:lvlText w:val=""/>
+      <w:lvlJc w:val="left"/>
+      <w:pPr>
+        <w:tabs>
+          <w:tab w:val="num" w:pos="2160"/>
+        </w:tabs>
+        <w:ind w:left="2160" w:hanging="360"/>
+      </w:pPr>
+      <w:rPr>
+        <w:rFonts w:ascii="Wingdings" w:hAnsi="Wingdings" w:hint="default"/>
+        <w:sz w:val="20"/>
+      </w:rPr>
+    </w:lvl>
+    <w:lvl w:ilvl="3" w:tentative="1">
+      <w:start w:val="1"/>
+      <w:numFmt w:val="bullet"/>
+      <w:lvlText w:val=""/>
+      <w:lvlJc w:val="left"/>
+      <w:pPr>
+        <w:tabs>
+          <w:tab w:val="num" w:pos="2880"/>
+        </w:tabs>
+        <w:ind w:left="2880" w:hanging="360"/>
+      </w:pPr>
+      <w:rPr>
+        <w:rFonts w:ascii="Wingdings" w:hAnsi="Wingdings" w:hint="default"/>
+        <w:sz w:val="20"/>
+      </w:rPr>
+    </w:lvl>
+    <w:lvl w:ilvl="4" w:tentative="1">
+      <w:start w:val="1"/>
+      <w:numFmt w:val="bullet"/>
+      <w:lvlText w:val=""/>
+      <w:lvlJc w:val="left"/>
+      <w:pPr>
+        <w:tabs>
+          <w:tab w:val="num" w:pos="3600"/>
+        </w:tabs>
+        <w:ind w:left="3600" w:hanging="360"/>
+      </w:pPr>
+      <w:rPr>
+        <w:rFonts w:ascii="Wingdings" w:hAnsi="Wingdings" w:hint="default"/>
+        <w:sz w:val="20"/>
+      </w:rPr>
+    </w:lvl>
+    <w:lvl w:ilvl="5" w:tentative="1">
+      <w:start w:val="1"/>
+      <w:numFmt w:val="bullet"/>
+      <w:lvlText w:val=""/>
+      <w:lvlJc w:val="left"/>
+      <w:pPr>
+        <w:tabs>
+          <w:tab w:val="num" w:pos="4320"/>
+        </w:tabs>
+        <w:ind w:left="4320" w:hanging="360"/>
+      </w:pPr>
+      <w:rPr>
+        <w:rFonts w:ascii="Wingdings" w:hAnsi="Wingdings" w:hint="default"/>
+        <w:sz w:val="20"/>
+      </w:rPr>
+    </w:lvl>
+    <w:lvl w:ilvl="6" w:tentative="1">
+      <w:start w:val="1"/>
+      <w:numFmt w:val="bullet"/>
+      <w:lvlText w:val=""/>
+      <w:lvlJc w:val="left"/>
+      <w:pPr>
+        <w:tabs>
+          <w:tab w:val="num" w:pos="5040"/>
+        </w:tabs>
+        <w:ind w:left="5040" w:hanging="360"/>
+      </w:pPr>
+      <w:rPr>
+        <w:rFonts w:ascii="Wingdings" w:hAnsi="Wingdings" w:hint="default"/>
+        <w:sz w:val="20"/>
+      </w:rPr>
+    </w:lvl>
+    <w:lvl w:ilvl="7" w:tentative="1">
+      <w:start w:val="1"/>
+      <w:numFmt w:val="bullet"/>
+      <w:lvlText w:val=""/>
+      <w:lvlJc w:val="left"/>
+      <w:pPr>
+        <w:tabs>
+          <w:tab w:val="num" w:pos="5760"/>
+        </w:tabs>
+        <w:ind w:left="5760" w:hanging="360"/>
+      </w:pPr>
+      <w:rPr>
+        <w:rFonts w:ascii="Wingdings" w:hAnsi="Wingdings" w:hint="default"/>
+        <w:sz w:val="20"/>
+      </w:rPr>
+    </w:lvl>
+    <w:lvl w:ilvl="8" w:tentative="1">
+      <w:start w:val="1"/>
+      <w:numFmt w:val="bullet"/>
+      <w:lvlText w:val=""/>
+      <w:lvlJc w:val="left"/>
+      <w:pPr>
+        <w:tabs>
+          <w:tab w:val="num" w:pos="6480"/>
+        </w:tabs>
+        <w:ind w:left="6480" w:hanging="360"/>
+      </w:pPr>
+      <w:rPr>
+        <w:rFonts w:ascii="Wingdings" w:hAnsi="Wingdings" w:hint="default"/>
+        <w:sz w:val="20"/>
+      </w:rPr>
+    </w:lvl>
+  </w:abstractNum>
+  <w:abstractNum w:abstractNumId="19" w15:restartNumberingAfterBreak="0">
+    <w:nsid w:val="50940218"/>
+    <w:multiLevelType w:val="multilevel"/>
+    <w:tmpl w:val="1C68361A"/>
+    <w:lvl w:ilvl="0">
+      <w:start w:val="1"/>
+      <w:numFmt w:val="bullet"/>
+      <w:lvlText w:val=""/>
+      <w:lvlJc w:val="left"/>
+      <w:pPr>
+        <w:tabs>
+          <w:tab w:val="num" w:pos="720"/>
+        </w:tabs>
+        <w:ind w:left="720" w:hanging="360"/>
+      </w:pPr>
+      <w:rPr>
+        <w:rFonts w:ascii="Symbol" w:hAnsi="Symbol" w:hint="default"/>
+        <w:sz w:val="20"/>
+      </w:rPr>
+    </w:lvl>
+    <w:lvl w:ilvl="1" w:tentative="1">
+      <w:start w:val="1"/>
+      <w:numFmt w:val="bullet"/>
+      <w:lvlText w:val="o"/>
+      <w:lvlJc w:val="left"/>
+      <w:pPr>
+        <w:tabs>
+          <w:tab w:val="num" w:pos="1440"/>
+        </w:tabs>
+        <w:ind w:left="1440" w:hanging="360"/>
+      </w:pPr>
+      <w:rPr>
+        <w:rFonts w:ascii="Courier New" w:hAnsi="Courier New" w:hint="default"/>
+        <w:sz w:val="20"/>
+      </w:rPr>
+    </w:lvl>
+    <w:lvl w:ilvl="2" w:tentative="1">
+      <w:start w:val="1"/>
+      <w:numFmt w:val="bullet"/>
+      <w:lvlText w:val=""/>
+      <w:lvlJc w:val="left"/>
+      <w:pPr>
+        <w:tabs>
+          <w:tab w:val="num" w:pos="2160"/>
+        </w:tabs>
+        <w:ind w:left="2160" w:hanging="360"/>
+      </w:pPr>
+      <w:rPr>
+        <w:rFonts w:ascii="Wingdings" w:hAnsi="Wingdings" w:hint="default"/>
+        <w:sz w:val="20"/>
+      </w:rPr>
+    </w:lvl>
+    <w:lvl w:ilvl="3" w:tentative="1">
+      <w:start w:val="1"/>
+      <w:numFmt w:val="bullet"/>
+      <w:lvlText w:val=""/>
+      <w:lvlJc w:val="left"/>
+      <w:pPr>
+        <w:tabs>
+          <w:tab w:val="num" w:pos="2880"/>
+        </w:tabs>
+        <w:ind w:left="2880" w:hanging="360"/>
+      </w:pPr>
+      <w:rPr>
+        <w:rFonts w:ascii="Wingdings" w:hAnsi="Wingdings" w:hint="default"/>
+        <w:sz w:val="20"/>
+      </w:rPr>
+    </w:lvl>
+    <w:lvl w:ilvl="4" w:tentative="1">
+      <w:start w:val="1"/>
+      <w:numFmt w:val="bullet"/>
+      <w:lvlText w:val=""/>
+      <w:lvlJc w:val="left"/>
+      <w:pPr>
+        <w:tabs>
+          <w:tab w:val="num" w:pos="3600"/>
+        </w:tabs>
+        <w:ind w:left="3600" w:hanging="360"/>
+      </w:pPr>
+      <w:rPr>
+        <w:rFonts w:ascii="Wingdings" w:hAnsi="Wingdings" w:hint="default"/>
+        <w:sz w:val="20"/>
+      </w:rPr>
+    </w:lvl>
+    <w:lvl w:ilvl="5" w:tentative="1">
+      <w:start w:val="1"/>
+      <w:numFmt w:val="bullet"/>
+      <w:lvlText w:val=""/>
+      <w:lvlJc w:val="left"/>
+      <w:pPr>
+        <w:tabs>
+          <w:tab w:val="num" w:pos="4320"/>
+        </w:tabs>
+        <w:ind w:left="4320" w:hanging="360"/>
+      </w:pPr>
+      <w:rPr>
+        <w:rFonts w:ascii="Wingdings" w:hAnsi="Wingdings" w:hint="default"/>
+        <w:sz w:val="20"/>
+      </w:rPr>
+    </w:lvl>
+    <w:lvl w:ilvl="6" w:tentative="1">
+      <w:start w:val="1"/>
+      <w:numFmt w:val="bullet"/>
+      <w:lvlText w:val=""/>
+      <w:lvlJc w:val="left"/>
+      <w:pPr>
+        <w:tabs>
+          <w:tab w:val="num" w:pos="5040"/>
+        </w:tabs>
+        <w:ind w:left="5040" w:hanging="360"/>
+      </w:pPr>
+      <w:rPr>
+        <w:rFonts w:ascii="Wingdings" w:hAnsi="Wingdings" w:hint="default"/>
+        <w:sz w:val="20"/>
+      </w:rPr>
+    </w:lvl>
+    <w:lvl w:ilvl="7" w:tentative="1">
+      <w:start w:val="1"/>
+      <w:numFmt w:val="bullet"/>
+      <w:lvlText w:val=""/>
+      <w:lvlJc w:val="left"/>
+      <w:pPr>
+        <w:tabs>
+          <w:tab w:val="num" w:pos="5760"/>
+        </w:tabs>
+        <w:ind w:left="5760" w:hanging="360"/>
+      </w:pPr>
+      <w:rPr>
+        <w:rFonts w:ascii="Wingdings" w:hAnsi="Wingdings" w:hint="default"/>
+        <w:sz w:val="20"/>
+      </w:rPr>
+    </w:lvl>
+    <w:lvl w:ilvl="8" w:tentative="1">
+      <w:start w:val="1"/>
+      <w:numFmt w:val="bullet"/>
+      <w:lvlText w:val=""/>
+      <w:lvlJc w:val="left"/>
+      <w:pPr>
+        <w:tabs>
+          <w:tab w:val="num" w:pos="6480"/>
+        </w:tabs>
+        <w:ind w:left="6480" w:hanging="360"/>
+      </w:pPr>
+      <w:rPr>
+        <w:rFonts w:ascii="Wingdings" w:hAnsi="Wingdings" w:hint="default"/>
+        <w:sz w:val="20"/>
+      </w:rPr>
+    </w:lvl>
+  </w:abstractNum>
+  <w:abstractNum w:abstractNumId="20" w15:restartNumberingAfterBreak="0">
     <w:nsid w:val="50DB3B03"/>
     <w:multiLevelType w:val="multilevel"/>
     <w:tmpl w:val="60E81626"/>
@@ -26682,7 +29821,7 @@
       </w:pPr>
     </w:lvl>
   </w:abstractNum>
-  <w:abstractNum w:abstractNumId="15" w15:restartNumberingAfterBreak="0">
+  <w:abstractNum w:abstractNumId="21" w15:restartNumberingAfterBreak="0">
     <w:nsid w:val="52055D15"/>
     <w:multiLevelType w:val="multilevel"/>
     <w:tmpl w:val="96861E36"/>
@@ -26831,7 +29970,7 @@
       </w:rPr>
     </w:lvl>
   </w:abstractNum>
-  <w:abstractNum w:abstractNumId="16" w15:restartNumberingAfterBreak="0">
+  <w:abstractNum w:abstractNumId="22" w15:restartNumberingAfterBreak="0">
     <w:nsid w:val="5D1C3F52"/>
     <w:multiLevelType w:val="multilevel"/>
     <w:tmpl w:val="D6F40FCE"/>
@@ -26944,7 +30083,7 @@
       </w:pPr>
     </w:lvl>
   </w:abstractNum>
-  <w:abstractNum w:abstractNumId="17" w15:restartNumberingAfterBreak="0">
+  <w:abstractNum w:abstractNumId="23" w15:restartNumberingAfterBreak="0">
     <w:nsid w:val="62452AE0"/>
     <w:multiLevelType w:val="multilevel"/>
     <w:tmpl w:val="12325EEC"/>
@@ -27093,7 +30232,120 @@
       </w:rPr>
     </w:lvl>
   </w:abstractNum>
-  <w:abstractNum w:abstractNumId="18" w15:restartNumberingAfterBreak="0">
+  <w:abstractNum w:abstractNumId="24" w15:restartNumberingAfterBreak="0">
+    <w:nsid w:val="751213BC"/>
+    <w:multiLevelType w:val="multilevel"/>
+    <w:tmpl w:val="7DACD134"/>
+    <w:lvl w:ilvl="0">
+      <w:start w:val="1"/>
+      <w:numFmt w:val="decimal"/>
+      <w:lvlText w:val="%1."/>
+      <w:lvlJc w:val="left"/>
+      <w:pPr>
+        <w:tabs>
+          <w:tab w:val="num" w:pos="720"/>
+        </w:tabs>
+        <w:ind w:left="720" w:hanging="360"/>
+      </w:pPr>
+    </w:lvl>
+    <w:lvl w:ilvl="1" w:tentative="1">
+      <w:start w:val="1"/>
+      <w:numFmt w:val="decimal"/>
+      <w:lvlText w:val="%2."/>
+      <w:lvlJc w:val="left"/>
+      <w:pPr>
+        <w:tabs>
+          <w:tab w:val="num" w:pos="1440"/>
+        </w:tabs>
+        <w:ind w:left="1440" w:hanging="360"/>
+      </w:pPr>
+    </w:lvl>
+    <w:lvl w:ilvl="2" w:tentative="1">
+      <w:start w:val="1"/>
+      <w:numFmt w:val="decimal"/>
+      <w:lvlText w:val="%3."/>
+      <w:lvlJc w:val="left"/>
+      <w:pPr>
+        <w:tabs>
+          <w:tab w:val="num" w:pos="2160"/>
+        </w:tabs>
+        <w:ind w:left="2160" w:hanging="360"/>
+      </w:pPr>
+    </w:lvl>
+    <w:lvl w:ilvl="3" w:tentative="1">
+      <w:start w:val="1"/>
+      <w:numFmt w:val="decimal"/>
+      <w:lvlText w:val="%4."/>
+      <w:lvlJc w:val="left"/>
+      <w:pPr>
+        <w:tabs>
+          <w:tab w:val="num" w:pos="2880"/>
+        </w:tabs>
+        <w:ind w:left="2880" w:hanging="360"/>
+      </w:pPr>
+    </w:lvl>
+    <w:lvl w:ilvl="4" w:tentative="1">
+      <w:start w:val="1"/>
+      <w:numFmt w:val="decimal"/>
+      <w:lvlText w:val="%5."/>
+      <w:lvlJc w:val="left"/>
+      <w:pPr>
+        <w:tabs>
+          <w:tab w:val="num" w:pos="3600"/>
+        </w:tabs>
+        <w:ind w:left="3600" w:hanging="360"/>
+      </w:pPr>
+    </w:lvl>
+    <w:lvl w:ilvl="5" w:tentative="1">
+      <w:start w:val="1"/>
+      <w:numFmt w:val="decimal"/>
+      <w:lvlText w:val="%6."/>
+      <w:lvlJc w:val="left"/>
+      <w:pPr>
+        <w:tabs>
+          <w:tab w:val="num" w:pos="4320"/>
+        </w:tabs>
+        <w:ind w:left="4320" w:hanging="360"/>
+      </w:pPr>
+    </w:lvl>
+    <w:lvl w:ilvl="6" w:tentative="1">
+      <w:start w:val="1"/>
+      <w:numFmt w:val="decimal"/>
+      <w:lvlText w:val="%7."/>
+      <w:lvlJc w:val="left"/>
+      <w:pPr>
+        <w:tabs>
+          <w:tab w:val="num" w:pos="5040"/>
+        </w:tabs>
+        <w:ind w:left="5040" w:hanging="360"/>
+      </w:pPr>
+    </w:lvl>
+    <w:lvl w:ilvl="7" w:tentative="1">
+      <w:start w:val="1"/>
+      <w:numFmt w:val="decimal"/>
+      <w:lvlText w:val="%8."/>
+      <w:lvlJc w:val="left"/>
+      <w:pPr>
+        <w:tabs>
+          <w:tab w:val="num" w:pos="5760"/>
+        </w:tabs>
+        <w:ind w:left="5760" w:hanging="360"/>
+      </w:pPr>
+    </w:lvl>
+    <w:lvl w:ilvl="8" w:tentative="1">
+      <w:start w:val="1"/>
+      <w:numFmt w:val="decimal"/>
+      <w:lvlText w:val="%9."/>
+      <w:lvlJc w:val="left"/>
+      <w:pPr>
+        <w:tabs>
+          <w:tab w:val="num" w:pos="6480"/>
+        </w:tabs>
+        <w:ind w:left="6480" w:hanging="360"/>
+      </w:pPr>
+    </w:lvl>
+  </w:abstractNum>
+  <w:abstractNum w:abstractNumId="25" w15:restartNumberingAfterBreak="0">
     <w:nsid w:val="76E1632A"/>
     <w:multiLevelType w:val="multilevel"/>
     <w:tmpl w:val="314A40F4"/>
@@ -27242,7 +30494,7 @@
       </w:rPr>
     </w:lvl>
   </w:abstractNum>
-  <w:abstractNum w:abstractNumId="19" w15:restartNumberingAfterBreak="0">
+  <w:abstractNum w:abstractNumId="26" w15:restartNumberingAfterBreak="0">
     <w:nsid w:val="77F5446A"/>
     <w:multiLevelType w:val="multilevel"/>
     <w:tmpl w:val="9264A57A"/>
@@ -27391,7 +30643,7 @@
       </w:rPr>
     </w:lvl>
   </w:abstractNum>
-  <w:abstractNum w:abstractNumId="20" w15:restartNumberingAfterBreak="0">
+  <w:abstractNum w:abstractNumId="27" w15:restartNumberingAfterBreak="0">
     <w:nsid w:val="79E76E02"/>
     <w:multiLevelType w:val="multilevel"/>
     <w:tmpl w:val="42EE2EFE"/>
@@ -27504,7 +30756,7 @@
       </w:pPr>
     </w:lvl>
   </w:abstractNum>
-  <w:abstractNum w:abstractNumId="21" w15:restartNumberingAfterBreak="0">
+  <w:abstractNum w:abstractNumId="28" w15:restartNumberingAfterBreak="0">
     <w:nsid w:val="7B570F98"/>
     <w:multiLevelType w:val="multilevel"/>
     <w:tmpl w:val="D0363B38"/>
@@ -27653,7 +30905,7 @@
       </w:rPr>
     </w:lvl>
   </w:abstractNum>
-  <w:abstractNum w:abstractNumId="22" w15:restartNumberingAfterBreak="0">
+  <w:abstractNum w:abstractNumId="29" w15:restartNumberingAfterBreak="0">
     <w:nsid w:val="7F64739E"/>
     <w:multiLevelType w:val="multilevel"/>
     <w:tmpl w:val="A288A2CE"/>
@@ -27806,70 +31058,91 @@
     <w:abstractNumId w:val="2"/>
   </w:num>
   <w:num w:numId="2" w16cid:durableId="1586185761">
-    <w:abstractNumId w:val="6"/>
+    <w:abstractNumId w:val="8"/>
   </w:num>
   <w:num w:numId="3" w16cid:durableId="389423484">
-    <w:abstractNumId w:val="4"/>
+    <w:abstractNumId w:val="5"/>
   </w:num>
   <w:num w:numId="4" w16cid:durableId="977344411">
-    <w:abstractNumId w:val="22"/>
+    <w:abstractNumId w:val="29"/>
   </w:num>
   <w:num w:numId="5" w16cid:durableId="66877706">
-    <w:abstractNumId w:val="13"/>
+    <w:abstractNumId w:val="19"/>
   </w:num>
   <w:num w:numId="6" w16cid:durableId="1332836173">
-    <w:abstractNumId w:val="10"/>
+    <w:abstractNumId w:val="15"/>
   </w:num>
   <w:num w:numId="7" w16cid:durableId="621306272">
-    <w:abstractNumId w:val="9"/>
+    <w:abstractNumId w:val="13"/>
   </w:num>
   <w:num w:numId="8" w16cid:durableId="32659694">
     <w:abstractNumId w:val="1"/>
   </w:num>
   <w:num w:numId="9" w16cid:durableId="1828593603">
-    <w:abstractNumId w:val="18"/>
+    <w:abstractNumId w:val="25"/>
   </w:num>
   <w:num w:numId="10" w16cid:durableId="1084910152">
+    <w:abstractNumId w:val="28"/>
+  </w:num>
+  <w:num w:numId="11" w16cid:durableId="2034766641">
     <w:abstractNumId w:val="21"/>
   </w:num>
-  <w:num w:numId="11" w16cid:durableId="2034766641">
-    <w:abstractNumId w:val="15"/>
+  <w:num w:numId="12" w16cid:durableId="1999771777">
+    <w:abstractNumId w:val="10"/>
   </w:num>
-  <w:num w:numId="12" w16cid:durableId="1999771777">
+  <w:num w:numId="13" w16cid:durableId="1375347986">
+    <w:abstractNumId w:val="26"/>
+  </w:num>
+  <w:num w:numId="14" w16cid:durableId="1292441276">
     <w:abstractNumId w:val="7"/>
   </w:num>
-  <w:num w:numId="13" w16cid:durableId="1375347986">
-    <w:abstractNumId w:val="19"/>
+  <w:num w:numId="15" w16cid:durableId="39592515">
+    <w:abstractNumId w:val="16"/>
   </w:num>
-  <w:num w:numId="14" w16cid:durableId="1292441276">
-    <w:abstractNumId w:val="5"/>
-  </w:num>
-  <w:num w:numId="15" w16cid:durableId="39592515">
+  <w:num w:numId="16" w16cid:durableId="776869369">
     <w:abstractNumId w:val="11"/>
   </w:num>
-  <w:num w:numId="16" w16cid:durableId="776869369">
-    <w:abstractNumId w:val="8"/>
-  </w:num>
   <w:num w:numId="17" w16cid:durableId="498036644">
-    <w:abstractNumId w:val="17"/>
+    <w:abstractNumId w:val="23"/>
   </w:num>
   <w:num w:numId="18" w16cid:durableId="497618127">
     <w:abstractNumId w:val="3"/>
   </w:num>
   <w:num w:numId="19" w16cid:durableId="616764876">
-    <w:abstractNumId w:val="12"/>
+    <w:abstractNumId w:val="17"/>
   </w:num>
   <w:num w:numId="20" w16cid:durableId="1472208559">
     <w:abstractNumId w:val="0"/>
   </w:num>
   <w:num w:numId="21" w16cid:durableId="1379089119">
-    <w:abstractNumId w:val="16"/>
+    <w:abstractNumId w:val="22"/>
   </w:num>
   <w:num w:numId="22" w16cid:durableId="1200826259">
-    <w:abstractNumId w:val="14"/>
+    <w:abstractNumId w:val="20"/>
   </w:num>
   <w:num w:numId="23" w16cid:durableId="2082483781">
-    <w:abstractNumId w:val="20"/>
+    <w:abstractNumId w:val="27"/>
+  </w:num>
+  <w:num w:numId="24" w16cid:durableId="189225551">
+    <w:abstractNumId w:val="9"/>
+  </w:num>
+  <w:num w:numId="25" w16cid:durableId="1245844220">
+    <w:abstractNumId w:val="6"/>
+  </w:num>
+  <w:num w:numId="26" w16cid:durableId="172651587">
+    <w:abstractNumId w:val="24"/>
+  </w:num>
+  <w:num w:numId="27" w16cid:durableId="96565049">
+    <w:abstractNumId w:val="18"/>
+  </w:num>
+  <w:num w:numId="28" w16cid:durableId="302664525">
+    <w:abstractNumId w:val="12"/>
+  </w:num>
+  <w:num w:numId="29" w16cid:durableId="395590392">
+    <w:abstractNumId w:val="4"/>
+  </w:num>
+  <w:num w:numId="30" w16cid:durableId="1822892137">
+    <w:abstractNumId w:val="14"/>
   </w:num>
 </w:numbering>
 </file>
@@ -28274,7 +31547,28 @@
   <w:style w:type="paragraph" w:default="1" w:styleId="Normal">
     <w:name w:val="Normal"/>
     <w:qFormat/>
-    <w:rsid w:val="004213AD"/>
+    <w:rsid w:val="00C628E7"/>
+  </w:style>
+  <w:style w:type="paragraph" w:styleId="Heading2">
+    <w:name w:val="heading 2"/>
+    <w:basedOn w:val="Normal"/>
+    <w:link w:val="Heading2Char"/>
+    <w:uiPriority w:val="9"/>
+    <w:qFormat/>
+    <w:rsid w:val="0016396F"/>
+    <w:pPr>
+      <w:spacing w:before="100" w:beforeAutospacing="1" w:after="100" w:afterAutospacing="1" w:line="240" w:lineRule="auto"/>
+      <w:outlineLvl w:val="1"/>
+    </w:pPr>
+    <w:rPr>
+      <w:rFonts w:ascii="Times New Roman" w:eastAsia="Times New Roman" w:hAnsi="Times New Roman" w:cs="Times New Roman"/>
+      <w:b/>
+      <w:bCs/>
+      <w:kern w:val="0"/>
+      <w:sz w:val="36"/>
+      <w:szCs w:val="36"/>
+      <w14:ligatures w14:val="none"/>
+    </w:rPr>
   </w:style>
   <w:style w:type="character" w:default="1" w:styleId="DefaultParagraphFont">
     <w:name w:val="Default Paragraph Font"/>
@@ -28499,6 +31793,34 @@
     <w:name w:val="hljs-class"/>
     <w:basedOn w:val="DefaultParagraphFont"/>
     <w:rsid w:val="004213AD"/>
+  </w:style>
+  <w:style w:type="character" w:customStyle="1" w:styleId="Heading2Char">
+    <w:name w:val="Heading 2 Char"/>
+    <w:basedOn w:val="DefaultParagraphFont"/>
+    <w:link w:val="Heading2"/>
+    <w:uiPriority w:val="9"/>
+    <w:rsid w:val="0016396F"/>
+    <w:rPr>
+      <w:rFonts w:ascii="Times New Roman" w:eastAsia="Times New Roman" w:hAnsi="Times New Roman" w:cs="Times New Roman"/>
+      <w:b/>
+      <w:bCs/>
+      <w:kern w:val="0"/>
+      <w:sz w:val="36"/>
+      <w:szCs w:val="36"/>
+      <w14:ligatures w14:val="none"/>
+    </w:rPr>
+  </w:style>
+  <w:style w:type="character" w:styleId="Hyperlink">
+    <w:name w:val="Hyperlink"/>
+    <w:basedOn w:val="DefaultParagraphFont"/>
+    <w:uiPriority w:val="99"/>
+    <w:semiHidden/>
+    <w:unhideWhenUsed/>
+    <w:rsid w:val="0016396F"/>
+    <w:rPr>
+      <w:color w:val="0000FF"/>
+      <w:u w:val="single"/>
+    </w:rPr>
   </w:style>
 </w:styles>
 </file>

</xml_diff>